<commit_message>
Se realizaron cambios en el documento DDS_HelpDesk2021.docx y ERS_HelpDesk2021.docx. Se añade requerimiento Decargar Comentarios Se crea documento de HerrameintasTécnicas_HelpDesk2021
</commit_message>
<xml_diff>
--- a/DDS_HelpDesk2021.docx
+++ b/DDS_HelpDesk2021.docx
@@ -80,7 +80,10 @@
                                 <w:ind w:left="284"/>
                               </w:pPr>
                               <w:r>
-                                <w:t>V 2.0</w:t>
+                                <w:t>V 2.</w:t>
+                              </w:r>
+                              <w:r>
+                                <w:t>2</w:t>
                               </w:r>
                             </w:p>
                           </w:txbxContent>
@@ -392,7 +395,10 @@
                           <w:ind w:left="284"/>
                         </w:pPr>
                         <w:r>
-                          <w:t>V 2.0</w:t>
+                          <w:t>V 2.</w:t>
+                        </w:r>
+                        <w:r>
+                          <w:t>2</w:t>
                         </w:r>
                       </w:p>
                     </w:txbxContent>
@@ -1107,7 +1113,7 @@
                 <w:lang w:eastAsia="es-MX"/>
                 <w14:ligatures w14:val="standardContextual"/>
               </w:rPr>
-              <w:t>2</w:t>
+              <w:t>7</w:t>
             </w:r>
             <w:r>
               <w:rPr>
@@ -2650,7 +2656,7 @@
                 <w:noProof/>
                 <w:webHidden/>
               </w:rPr>
-              <w:t>15</w:t>
+              <w:t>16</w:t>
             </w:r>
             <w:r>
               <w:rPr>
@@ -2736,7 +2742,7 @@
                 <w:noProof/>
                 <w:webHidden/>
               </w:rPr>
-              <w:t>15</w:t>
+              <w:t>17</w:t>
             </w:r>
             <w:r>
               <w:rPr>
@@ -2822,7 +2828,7 @@
                 <w:noProof/>
                 <w:webHidden/>
               </w:rPr>
-              <w:t>16</w:t>
+              <w:t>18</w:t>
             </w:r>
             <w:r>
               <w:rPr>
@@ -2908,7 +2914,7 @@
                 <w:noProof/>
                 <w:webHidden/>
               </w:rPr>
-              <w:t>16</w:t>
+              <w:t>18</w:t>
             </w:r>
             <w:r>
               <w:rPr>
@@ -2994,7 +3000,7 @@
                 <w:noProof/>
                 <w:webHidden/>
               </w:rPr>
-              <w:t>17</w:t>
+              <w:t>19</w:t>
             </w:r>
             <w:r>
               <w:rPr>
@@ -3080,7 +3086,7 @@
                 <w:noProof/>
                 <w:webHidden/>
               </w:rPr>
-              <w:t>18</w:t>
+              <w:t>20</w:t>
             </w:r>
             <w:r>
               <w:rPr>
@@ -3166,7 +3172,7 @@
                 <w:noProof/>
                 <w:webHidden/>
               </w:rPr>
-              <w:t>18</w:t>
+              <w:t>20</w:t>
             </w:r>
             <w:r>
               <w:rPr>
@@ -3252,7 +3258,7 @@
                 <w:noProof/>
                 <w:webHidden/>
               </w:rPr>
-              <w:t>18</w:t>
+              <w:t>20</w:t>
             </w:r>
             <w:r>
               <w:rPr>
@@ -3338,7 +3344,7 @@
                 <w:noProof/>
                 <w:webHidden/>
               </w:rPr>
-              <w:t>20</w:t>
+              <w:t>22</w:t>
             </w:r>
             <w:r>
               <w:rPr>
@@ -3424,7 +3430,7 @@
                 <w:noProof/>
                 <w:webHidden/>
               </w:rPr>
-              <w:t>20</w:t>
+              <w:t>22</w:t>
             </w:r>
             <w:r>
               <w:rPr>
@@ -3510,7 +3516,7 @@
                 <w:noProof/>
                 <w:webHidden/>
               </w:rPr>
-              <w:t>20</w:t>
+              <w:t>22</w:t>
             </w:r>
             <w:r>
               <w:rPr>
@@ -3596,7 +3602,7 @@
                 <w:noProof/>
                 <w:webHidden/>
               </w:rPr>
-              <w:t>26</w:t>
+              <w:t>28</w:t>
             </w:r>
             <w:r>
               <w:rPr>
@@ -3682,7 +3688,7 @@
                 <w:noProof/>
                 <w:webHidden/>
               </w:rPr>
-              <w:t>27</w:t>
+              <w:t>30</w:t>
             </w:r>
             <w:r>
               <w:rPr>
@@ -4433,23 +4439,6 @@
     </w:p>
     <w:p>
       <w:pPr>
-        <w:pStyle w:val="Ttulo3"/>
-        <w:ind w:left="1080"/>
-        <w:rPr>
-          <w:b/>
-          <w:bCs/>
-        </w:rPr>
-      </w:pPr>
-      <w:r>
-        <w:rPr>
-          <w:b/>
-          <w:bCs/>
-        </w:rPr>
-        <w:tab/>
-      </w:r>
-    </w:p>
-    <w:p>
-      <w:pPr>
         <w:jc w:val="both"/>
       </w:pPr>
       <w:r>
@@ -4591,6 +4580,7 @@
       </w:r>
     </w:p>
     <w:p/>
+    <w:p/>
     <w:p>
       <w:pPr>
         <w:pStyle w:val="Prrafodelista"/>
@@ -4746,10 +4736,10 @@
         </w:rPr>
         <w:lastRenderedPageBreak/>
         <w:drawing>
-          <wp:inline distT="0" distB="0" distL="0" distR="0" wp14:anchorId="756FA1CA" wp14:editId="13F09D58">
-            <wp:extent cx="5400040" cy="3394075"/>
-            <wp:effectExtent l="0" t="0" r="0" b="0"/>
-            <wp:docPr id="4" name="Imagen 4" descr="Diagrama&#10;&#10;Descripción generada automáticamente"/>
+          <wp:inline distT="0" distB="0" distL="0" distR="0" wp14:anchorId="28C4BB0E" wp14:editId="002462BD">
+            <wp:extent cx="5400040" cy="4105910"/>
+            <wp:effectExtent l="0" t="0" r="0" b="8890"/>
+            <wp:docPr id="29" name="Imagen 29"/>
             <wp:cNvGraphicFramePr>
               <a:graphicFrameLocks xmlns:a="http://schemas.openxmlformats.org/drawingml/2006/main" noChangeAspect="1"/>
             </wp:cNvGraphicFramePr>
@@ -4757,8 +4747,10 @@
               <a:graphicData uri="http://schemas.openxmlformats.org/drawingml/2006/picture">
                 <pic:pic xmlns:pic="http://schemas.openxmlformats.org/drawingml/2006/picture">
                   <pic:nvPicPr>
-                    <pic:cNvPr id="4" name="Imagen 4" descr="Diagrama&#10;&#10;Descripción generada automáticamente"/>
-                    <pic:cNvPicPr/>
+                    <pic:cNvPr id="0" name="Picture 1"/>
+                    <pic:cNvPicPr>
+                      <a:picLocks noChangeAspect="1" noChangeArrowheads="1"/>
+                    </pic:cNvPicPr>
                   </pic:nvPicPr>
                   <pic:blipFill>
                     <a:blip r:embed="rId12">
@@ -4768,18 +4760,23 @@
                         </a:ext>
                       </a:extLst>
                     </a:blip>
+                    <a:srcRect/>
                     <a:stretch>
                       <a:fillRect/>
                     </a:stretch>
                   </pic:blipFill>
-                  <pic:spPr>
+                  <pic:spPr bwMode="auto">
                     <a:xfrm>
                       <a:off x="0" y="0"/>
-                      <a:ext cx="5400040" cy="3394075"/>
+                      <a:ext cx="5400040" cy="4105910"/>
                     </a:xfrm>
                     <a:prstGeom prst="rect">
                       <a:avLst/>
                     </a:prstGeom>
+                    <a:noFill/>
+                    <a:ln>
+                      <a:noFill/>
+                    </a:ln>
                   </pic:spPr>
                 </pic:pic>
               </a:graphicData>
@@ -4831,6 +4828,7 @@
         <w:rPr>
           <w:noProof/>
         </w:rPr>
+        <w:lastRenderedPageBreak/>
         <w:drawing>
           <wp:inline distT="0" distB="0" distL="0" distR="0" wp14:anchorId="0EA83FF3" wp14:editId="00C772AE">
             <wp:extent cx="4343400" cy="3590925"/>
@@ -4891,7 +4889,6 @@
           <w:b/>
           <w:bCs/>
         </w:rPr>
-        <w:lastRenderedPageBreak/>
         <w:t>Categorías</w:t>
       </w:r>
     </w:p>
@@ -5002,6 +4999,7 @@
         <w:rPr>
           <w:noProof/>
         </w:rPr>
+        <w:lastRenderedPageBreak/>
         <w:drawing>
           <wp:inline distT="0" distB="0" distL="0" distR="0" wp14:anchorId="2566F2D6" wp14:editId="34AFDD39">
             <wp:extent cx="5114925" cy="3076575"/>
@@ -5068,7 +5066,6 @@
           <w:b/>
           <w:bCs/>
         </w:rPr>
-        <w:lastRenderedPageBreak/>
         <w:t>Reportes</w:t>
       </w:r>
     </w:p>
@@ -5153,22 +5150,27 @@
       </w:r>
     </w:p>
     <w:p/>
-    <w:p/>
-    <w:p/>
-    <w:p/>
-    <w:p/>
-    <w:p/>
-    <w:p/>
-    <w:p/>
-    <w:p/>
-    <w:p/>
-    <w:p/>
-    <w:p/>
-    <w:p/>
-    <w:p/>
-    <w:p/>
-    <w:p/>
-    <w:p/>
+    <w:p>
+      <w:pPr>
+        <w:tabs>
+          <w:tab w:val="left" w:pos="1335"/>
+        </w:tabs>
+      </w:pPr>
+    </w:p>
+    <w:p>
+      <w:pPr>
+        <w:tabs>
+          <w:tab w:val="left" w:pos="1335"/>
+        </w:tabs>
+      </w:pPr>
+    </w:p>
+    <w:p>
+      <w:pPr>
+        <w:tabs>
+          <w:tab w:val="left" w:pos="1335"/>
+        </w:tabs>
+      </w:pPr>
+    </w:p>
     <w:p>
       <w:pPr>
         <w:pStyle w:val="Ttulo3"/>
@@ -5502,10 +5504,10 @@
           <w:noProof/>
         </w:rPr>
         <w:drawing>
-          <wp:inline distT="0" distB="0" distL="0" distR="0" wp14:anchorId="7CBFCC85" wp14:editId="6515FDC7">
-            <wp:extent cx="4114800" cy="3771900"/>
+          <wp:inline distT="0" distB="0" distL="0" distR="0" wp14:anchorId="0B6F3153" wp14:editId="40F48058">
+            <wp:extent cx="3736048" cy="3295650"/>
             <wp:effectExtent l="0" t="0" r="0" b="0"/>
-            <wp:docPr id="19" name="Imagen 19"/>
+            <wp:docPr id="30" name="Imagen 30"/>
             <wp:cNvGraphicFramePr>
               <a:graphicFrameLocks xmlns:a="http://schemas.openxmlformats.org/drawingml/2006/main" noChangeAspect="1"/>
             </wp:cNvGraphicFramePr>
@@ -5513,7 +5515,7 @@
               <a:graphicData uri="http://schemas.openxmlformats.org/drawingml/2006/picture">
                 <pic:pic xmlns:pic="http://schemas.openxmlformats.org/drawingml/2006/picture">
                   <pic:nvPicPr>
-                    <pic:cNvPr id="0" name="Picture 5"/>
+                    <pic:cNvPr id="0" name="Picture 3"/>
                     <pic:cNvPicPr>
                       <a:picLocks noChangeAspect="1" noChangeArrowheads="1"/>
                     </pic:cNvPicPr>
@@ -5534,7 +5536,7 @@
                   <pic:spPr bwMode="auto">
                     <a:xfrm>
                       <a:off x="0" y="0"/>
-                      <a:ext cx="4114800" cy="3771900"/>
+                      <a:ext cx="3746468" cy="3304842"/>
                     </a:xfrm>
                     <a:prstGeom prst="rect">
                       <a:avLst/>
@@ -5948,6 +5950,9 @@
     </w:p>
     <w:p/>
     <w:p>
+      <w:pPr>
+        <w:jc w:val="both"/>
+      </w:pPr>
       <w:r>
         <w:t>El diagrama de actividades muestra un proceso software como un flujo de trabajo a través de una serie de acciones, mismas que pueden ser realizadas por las personas, los componentes de software o los equipos.</w:t>
       </w:r>
@@ -5959,6 +5964,7 @@
           <w:ilvl w:val="0"/>
           <w:numId w:val="5"/>
         </w:numPr>
+        <w:jc w:val="both"/>
       </w:pPr>
       <w:r>
         <w:t>Demostrar la lógica de un algoritmo.</w:t>
@@ -5971,6 +5977,7 @@
           <w:ilvl w:val="0"/>
           <w:numId w:val="5"/>
         </w:numPr>
+        <w:jc w:val="both"/>
       </w:pPr>
       <w:r>
         <w:t>Describir los pasos realizados en un caso de uso UML.</w:t>
@@ -5983,6 +5990,7 @@
           <w:ilvl w:val="0"/>
           <w:numId w:val="5"/>
         </w:numPr>
+        <w:jc w:val="both"/>
       </w:pPr>
       <w:r>
         <w:t>Ilustrar un proceso de negocios o flujo de trabajo entre los usuarios y el sistema.</w:t>
@@ -5995,6 +6003,7 @@
           <w:ilvl w:val="0"/>
           <w:numId w:val="5"/>
         </w:numPr>
+        <w:jc w:val="both"/>
       </w:pPr>
       <w:r>
         <w:t>Simplificar y mejorar cualquier proceso clarificando casos de uso complicados.</w:t>
@@ -6007,12 +6016,16 @@
           <w:ilvl w:val="0"/>
           <w:numId w:val="5"/>
         </w:numPr>
+        <w:jc w:val="both"/>
       </w:pPr>
       <w:r>
         <w:t>Modelar elementos de arquitectura de software, tales como método, función y operación.</w:t>
       </w:r>
     </w:p>
     <w:p>
+      <w:pPr>
+        <w:jc w:val="both"/>
+      </w:pPr>
       <w:r>
         <w:t>A continuación se muestran los diagramas de actividades para la interacción de los usuarios</w:t>
       </w:r>
@@ -6031,10 +6044,10 @@
           <w:noProof/>
         </w:rPr>
         <w:drawing>
-          <wp:inline distT="0" distB="0" distL="0" distR="0" wp14:anchorId="0ED0E455" wp14:editId="32811E51">
-            <wp:extent cx="5943131" cy="5010150"/>
-            <wp:effectExtent l="0" t="0" r="635" b="0"/>
-            <wp:docPr id="18" name="Imagen 18"/>
+          <wp:inline distT="0" distB="0" distL="0" distR="0" wp14:anchorId="09955D4E" wp14:editId="1A3A6F15">
+            <wp:extent cx="5973229" cy="5029200"/>
+            <wp:effectExtent l="0" t="0" r="8890" b="0"/>
+            <wp:docPr id="32" name="Imagen 32"/>
             <wp:cNvGraphicFramePr>
               <a:graphicFrameLocks xmlns:a="http://schemas.openxmlformats.org/drawingml/2006/main" noChangeAspect="1"/>
             </wp:cNvGraphicFramePr>
@@ -6042,7 +6055,7 @@
               <a:graphicData uri="http://schemas.openxmlformats.org/drawingml/2006/picture">
                 <pic:pic xmlns:pic="http://schemas.openxmlformats.org/drawingml/2006/picture">
                   <pic:nvPicPr>
-                    <pic:cNvPr id="0" name="Picture 3"/>
+                    <pic:cNvPr id="0" name="Picture 7"/>
                     <pic:cNvPicPr>
                       <a:picLocks noChangeAspect="1" noChangeArrowheads="1"/>
                     </pic:cNvPicPr>
@@ -6063,7 +6076,7 @@
                   <pic:spPr bwMode="auto">
                     <a:xfrm>
                       <a:off x="0" y="0"/>
-                      <a:ext cx="5951881" cy="5017527"/>
+                      <a:ext cx="5976231" cy="5031728"/>
                     </a:xfrm>
                     <a:prstGeom prst="rect">
                       <a:avLst/>
@@ -6131,27 +6144,140 @@
         <w:t xml:space="preserve"> </w:t>
       </w:r>
       <w:r>
-        <w:t>software en nodos.​Muestra la arquitectura del sistema como el despliegue de los artefactos de</w:t>
+        <w:t>software en nodos.​</w:t>
       </w:r>
       <w:r>
         <w:t xml:space="preserve"> </w:t>
       </w:r>
       <w:r>
+        <w:t>Muestra la arquitectura del sistema como el despliegue de los artefactos de</w:t>
+      </w:r>
+      <w:r>
+        <w:t xml:space="preserve"> </w:t>
+      </w:r>
+      <w:r>
         <w:t>software a los objetivos de despliegue.</w:t>
       </w:r>
     </w:p>
     <w:p>
-      <w:r>
-        <w:rPr>
-          <w:highlight w:val="cyan"/>
-        </w:rPr>
-        <w:t>PENDIENTE</w:t>
-      </w:r>
-      <w:r>
-        <w:t xml:space="preserve"> </w:t>
-      </w:r>
-    </w:p>
-    <w:p/>
+      <w:pPr>
+        <w:jc w:val="both"/>
+      </w:pPr>
+      <w:r>
+        <w:t xml:space="preserve">Diagrama de despliegue </w:t>
+      </w:r>
+      <w:r>
+        <w:rPr>
+          <w:b/>
+          <w:bCs/>
+          <w:i/>
+          <w:iCs/>
+        </w:rPr>
+        <w:t>HELPDESKJEE</w:t>
+      </w:r>
+      <w:r>
+        <w:rPr>
+          <w:b/>
+          <w:bCs/>
+          <w:i/>
+          <w:iCs/>
+        </w:rPr>
+        <w:t xml:space="preserve">: </w:t>
+      </w:r>
+    </w:p>
+    <w:p>
+      <w:pPr>
+        <w:jc w:val="both"/>
+      </w:pPr>
+    </w:p>
+    <w:p>
+      <w:pPr>
+        <w:jc w:val="both"/>
+      </w:pPr>
+      <w:r>
+        <w:rPr>
+          <w:noProof/>
+        </w:rPr>
+        <w:drawing>
+          <wp:inline distT="0" distB="0" distL="0" distR="0" wp14:anchorId="44493FC9" wp14:editId="3770C3DF">
+            <wp:extent cx="5619750" cy="5859456"/>
+            <wp:effectExtent l="0" t="0" r="0" b="8255"/>
+            <wp:docPr id="24" name="Imagen 24"/>
+            <wp:cNvGraphicFramePr>
+              <a:graphicFrameLocks xmlns:a="http://schemas.openxmlformats.org/drawingml/2006/main" noChangeAspect="1"/>
+            </wp:cNvGraphicFramePr>
+            <a:graphic xmlns:a="http://schemas.openxmlformats.org/drawingml/2006/main">
+              <a:graphicData uri="http://schemas.openxmlformats.org/drawingml/2006/picture">
+                <pic:pic xmlns:pic="http://schemas.openxmlformats.org/drawingml/2006/picture">
+                  <pic:nvPicPr>
+                    <pic:cNvPr id="0" name="Picture 3"/>
+                    <pic:cNvPicPr>
+                      <a:picLocks noChangeAspect="1" noChangeArrowheads="1"/>
+                    </pic:cNvPicPr>
+                  </pic:nvPicPr>
+                  <pic:blipFill rotWithShape="1">
+                    <a:blip r:embed="rId25" cstate="print">
+                      <a:extLst>
+                        <a:ext uri="{28A0092B-C50C-407E-A947-70E740481C1C}">
+                          <a14:useLocalDpi xmlns:a14="http://schemas.microsoft.com/office/drawing/2010/main" val="0"/>
+                        </a:ext>
+                      </a:extLst>
+                    </a:blip>
+                    <a:srcRect l="14993" t="11113" r="10571" b="11277"/>
+                    <a:stretch/>
+                  </pic:blipFill>
+                  <pic:spPr bwMode="auto">
+                    <a:xfrm>
+                      <a:off x="0" y="0"/>
+                      <a:ext cx="5627536" cy="5867574"/>
+                    </a:xfrm>
+                    <a:prstGeom prst="rect">
+                      <a:avLst/>
+                    </a:prstGeom>
+                    <a:noFill/>
+                    <a:ln>
+                      <a:noFill/>
+                    </a:ln>
+                    <a:extLst>
+                      <a:ext uri="{53640926-AAD7-44D8-BBD7-CCE9431645EC}">
+                        <a14:shadowObscured xmlns:a14="http://schemas.microsoft.com/office/drawing/2010/main"/>
+                      </a:ext>
+                    </a:extLst>
+                  </pic:spPr>
+                </pic:pic>
+              </a:graphicData>
+            </a:graphic>
+          </wp:inline>
+        </w:drawing>
+      </w:r>
+    </w:p>
+    <w:p>
+      <w:pPr>
+        <w:jc w:val="both"/>
+      </w:pPr>
+    </w:p>
+    <w:p>
+      <w:pPr>
+        <w:jc w:val="both"/>
+      </w:pPr>
+    </w:p>
+    <w:p>
+      <w:pPr>
+        <w:jc w:val="both"/>
+      </w:pPr>
+    </w:p>
+    <w:p>
+      <w:pPr>
+        <w:jc w:val="both"/>
+      </w:pPr>
+    </w:p>
+    <w:p>
+      <w:pPr>
+        <w:tabs>
+          <w:tab w:val="left" w:pos="1980"/>
+        </w:tabs>
+      </w:pPr>
+    </w:p>
     <w:p>
       <w:pPr>
         <w:pStyle w:val="Ttulo2"/>
@@ -6189,6 +6315,9 @@
     </w:p>
     <w:p/>
     <w:p>
+      <w:pPr>
+        <w:jc w:val="both"/>
+      </w:pPr>
       <w:r>
         <w:t>El diagrama de clases detalla la</w:t>
       </w:r>
@@ -6196,16 +6325,18 @@
         <w:t xml:space="preserve"> estructura estática que describe la estructura de un sistema mostrando las clases del sistema, sus atributos, operaciones, y las relaciones entre los objetos.</w:t>
       </w:r>
     </w:p>
-    <w:p/>
-    <w:p>
-      <w:r>
-        <w:rPr>
-          <w:highlight w:val="cyan"/>
-        </w:rPr>
-        <w:t>PENDIENTE</w:t>
-      </w:r>
-      <w:r>
-        <w:t xml:space="preserve"> </w:t>
+    <w:p>
+      <w:r>
+        <w:t xml:space="preserve">Diagrama de clases </w:t>
+      </w:r>
+      <w:r>
+        <w:rPr>
+          <w:b/>
+          <w:bCs/>
+          <w:i/>
+          <w:iCs/>
+        </w:rPr>
+        <w:t>HELPDESKJEE:</w:t>
       </w:r>
     </w:p>
     <w:p/>
@@ -6214,6 +6345,59 @@
       <w:pPr>
         <w:jc w:val="center"/>
       </w:pPr>
+      <w:r>
+        <w:rPr>
+          <w:noProof/>
+        </w:rPr>
+        <w:drawing>
+          <wp:inline distT="0" distB="0" distL="0" distR="0" wp14:anchorId="23389231" wp14:editId="5AFA9464">
+            <wp:extent cx="5690548" cy="4229100"/>
+            <wp:effectExtent l="0" t="0" r="5715" b="0"/>
+            <wp:docPr id="37" name="Imagen 37"/>
+            <wp:cNvGraphicFramePr>
+              <a:graphicFrameLocks xmlns:a="http://schemas.openxmlformats.org/drawingml/2006/main" noChangeAspect="1"/>
+            </wp:cNvGraphicFramePr>
+            <a:graphic xmlns:a="http://schemas.openxmlformats.org/drawingml/2006/main">
+              <a:graphicData uri="http://schemas.openxmlformats.org/drawingml/2006/picture">
+                <pic:pic xmlns:pic="http://schemas.openxmlformats.org/drawingml/2006/picture">
+                  <pic:nvPicPr>
+                    <pic:cNvPr id="0" name="Picture 5"/>
+                    <pic:cNvPicPr>
+                      <a:picLocks noChangeAspect="1" noChangeArrowheads="1"/>
+                    </pic:cNvPicPr>
+                  </pic:nvPicPr>
+                  <pic:blipFill>
+                    <a:blip r:embed="rId26">
+                      <a:extLst>
+                        <a:ext uri="{28A0092B-C50C-407E-A947-70E740481C1C}">
+                          <a14:useLocalDpi xmlns:a14="http://schemas.microsoft.com/office/drawing/2010/main" val="0"/>
+                        </a:ext>
+                      </a:extLst>
+                    </a:blip>
+                    <a:srcRect/>
+                    <a:stretch>
+                      <a:fillRect/>
+                    </a:stretch>
+                  </pic:blipFill>
+                  <pic:spPr bwMode="auto">
+                    <a:xfrm>
+                      <a:off x="0" y="0"/>
+                      <a:ext cx="5693973" cy="4231646"/>
+                    </a:xfrm>
+                    <a:prstGeom prst="rect">
+                      <a:avLst/>
+                    </a:prstGeom>
+                    <a:noFill/>
+                    <a:ln>
+                      <a:noFill/>
+                    </a:ln>
+                  </pic:spPr>
+                </pic:pic>
+              </a:graphicData>
+            </a:graphic>
+          </wp:inline>
+        </w:drawing>
+      </w:r>
     </w:p>
     <w:p>
       <w:pPr>
@@ -6250,47 +6434,8 @@
         <w:jc w:val="center"/>
       </w:pPr>
     </w:p>
-    <w:p>
-      <w:pPr>
-        <w:jc w:val="center"/>
-      </w:pPr>
-    </w:p>
-    <w:p>
-      <w:pPr>
-        <w:jc w:val="center"/>
-      </w:pPr>
-    </w:p>
-    <w:p>
-      <w:pPr>
-        <w:jc w:val="center"/>
-      </w:pPr>
-    </w:p>
-    <w:p>
-      <w:pPr>
-        <w:jc w:val="center"/>
-      </w:pPr>
-    </w:p>
-    <w:p>
-      <w:pPr>
-        <w:jc w:val="center"/>
-      </w:pPr>
-    </w:p>
-    <w:p>
-      <w:pPr>
-        <w:jc w:val="center"/>
-      </w:pPr>
-    </w:p>
-    <w:p>
-      <w:pPr>
-        <w:jc w:val="center"/>
-      </w:pPr>
-    </w:p>
     <w:p/>
-    <w:p>
-      <w:pPr>
-        <w:jc w:val="center"/>
-      </w:pPr>
-    </w:p>
+    <w:p/>
     <w:p>
       <w:pPr>
         <w:pStyle w:val="Ttulo1"/>
@@ -6538,7 +6683,7 @@
                     </pic:cNvPicPr>
                   </pic:nvPicPr>
                   <pic:blipFill>
-                    <a:blip r:embed="rId25">
+                    <a:blip r:embed="rId27">
                       <a:extLst>
                         <a:ext uri="{28A0092B-C50C-407E-A947-70E740481C1C}">
                           <a14:useLocalDpi xmlns:a14="http://schemas.microsoft.com/office/drawing/2010/main" val="0"/>
@@ -6649,7 +6794,7 @@
                     </pic:cNvPicPr>
                   </pic:nvPicPr>
                   <pic:blipFill>
-                    <a:blip r:embed="rId26">
+                    <a:blip r:embed="rId28">
                       <a:extLst>
                         <a:ext uri="{28A0092B-C50C-407E-A947-70E740481C1C}">
                           <a14:useLocalDpi xmlns:a14="http://schemas.microsoft.com/office/drawing/2010/main" val="0"/>
@@ -6790,7 +6935,7 @@
                     </pic:cNvPicPr>
                   </pic:nvPicPr>
                   <pic:blipFill>
-                    <a:blip r:embed="rId27" cstate="print">
+                    <a:blip r:embed="rId29" cstate="print">
                       <a:extLst>
                         <a:ext uri="{28A0092B-C50C-407E-A947-70E740481C1C}">
                           <a14:useLocalDpi xmlns:a14="http://schemas.microsoft.com/office/drawing/2010/main" val="0"/>
@@ -6822,6 +6967,7 @@
         </w:drawing>
       </w:r>
     </w:p>
+    <w:p/>
     <w:p>
       <w:pPr>
         <w:pStyle w:val="Ttulo2"/>
@@ -6848,6 +6994,36 @@
       </w:r>
       <w:bookmarkEnd w:id="37"/>
     </w:p>
+    <w:p/>
+    <w:p>
+      <w:r>
+        <w:t xml:space="preserve">Un módulo es una porción de un </w:t>
+      </w:r>
+      <w:r>
+        <w:t>sistema</w:t>
+      </w:r>
+      <w:r>
+        <w:t>. De las varias tareas que debe realizar un programa para cumplir con su función u objetivos, un módulo realizará, comúnmente, una de dichas tareas (o varias, en algún caso).</w:t>
+      </w:r>
+    </w:p>
+    <w:p/>
+    <w:p>
+      <w:r>
+        <w:rPr>
+          <w:b/>
+          <w:bCs/>
+          <w:i/>
+          <w:iCs/>
+        </w:rPr>
+        <w:t>HELPDESKJEE</w:t>
+      </w:r>
+      <w:r>
+        <w:t xml:space="preserve"> cuenta con ocho módulos de interacción en el sistema (véase ERS): </w:t>
+      </w:r>
+    </w:p>
+    <w:p/>
+    <w:p/>
+    <w:p/>
     <w:p/>
     <w:tbl>
       <w:tblPr>
@@ -6899,6 +7075,7 @@
                 <w:sz w:val="24"/>
                 <w:szCs w:val="24"/>
               </w:rPr>
+              <w:lastRenderedPageBreak/>
               <w:t>Id</w:t>
             </w:r>
           </w:p>
@@ -7351,7 +7528,6 @@
                 <w:sz w:val="24"/>
                 <w:szCs w:val="24"/>
               </w:rPr>
-              <w:lastRenderedPageBreak/>
               <w:t xml:space="preserve">M03 </w:t>
             </w:r>
           </w:p>
@@ -8209,14 +8385,6 @@
         </w:tc>
       </w:tr>
     </w:tbl>
-    <w:p/>
-    <w:p/>
-    <w:p/>
-    <w:p/>
-    <w:p/>
-    <w:p/>
-    <w:p/>
-    <w:p/>
     <w:p/>
     <w:p/>
     <w:p/>
@@ -8274,22 +8442,54 @@
         <w:jc w:val="both"/>
       </w:pPr>
       <w:r>
+        <w:t>Un modelo de navegación, es el encargado de definir cómo se le brindará a cada usuario del sistema el acceso a la información y la funcionalidad que le es relevante para llevar a cabo su labor y qué secuencias de caminos deberán seguir para conseguirlo.</w:t>
+      </w:r>
+    </w:p>
+    <w:p>
+      <w:pPr>
+        <w:jc w:val="both"/>
+        <w:rPr>
+          <w:b/>
+          <w:bCs/>
+          <w:i/>
+          <w:iCs/>
+        </w:rPr>
+      </w:pPr>
+      <w:r>
+        <w:t xml:space="preserve">En el contexto de </w:t>
+      </w:r>
+      <w:r>
+        <w:rPr>
+          <w:b/>
+          <w:bCs/>
+          <w:i/>
+          <w:iCs/>
+        </w:rPr>
+        <w:t>HELPDESKJEE</w:t>
+      </w:r>
+      <w:r>
+        <w:rPr>
+          <w:b/>
+          <w:bCs/>
+          <w:i/>
+          <w:iCs/>
+        </w:rPr>
+        <w:t>:</w:t>
+      </w:r>
+    </w:p>
+    <w:p>
+      <w:pPr>
+        <w:jc w:val="both"/>
+      </w:pPr>
+      <w:r>
         <w:rPr>
           <w:noProof/>
         </w:rPr>
         <w:drawing>
-          <wp:anchor distT="0" distB="0" distL="114300" distR="114300" simplePos="0" relativeHeight="251658240" behindDoc="0" locked="0" layoutInCell="1" allowOverlap="1" wp14:anchorId="2711AB4E" wp14:editId="0A07F95E">
-            <wp:simplePos x="0" y="0"/>
-            <wp:positionH relativeFrom="margin">
-              <wp:posOffset>-546735</wp:posOffset>
-            </wp:positionH>
-            <wp:positionV relativeFrom="margin">
-              <wp:posOffset>1414145</wp:posOffset>
-            </wp:positionV>
-            <wp:extent cx="6519545" cy="3667125"/>
-            <wp:effectExtent l="0" t="0" r="0" b="9525"/>
-            <wp:wrapSquare wrapText="bothSides"/>
-            <wp:docPr id="27" name="Imagen 27"/>
+          <wp:inline distT="0" distB="0" distL="0" distR="0" wp14:anchorId="64C275B2" wp14:editId="390E58F9">
+            <wp:extent cx="6169345" cy="3419475"/>
+            <wp:effectExtent l="0" t="0" r="3175" b="0"/>
+            <wp:docPr id="33" name="Imagen 33"/>
             <wp:cNvGraphicFramePr>
               <a:graphicFrameLocks xmlns:a="http://schemas.openxmlformats.org/drawingml/2006/main" noChangeAspect="1"/>
             </wp:cNvGraphicFramePr>
@@ -8297,13 +8497,13 @@
               <a:graphicData uri="http://schemas.openxmlformats.org/drawingml/2006/picture">
                 <pic:pic xmlns:pic="http://schemas.openxmlformats.org/drawingml/2006/picture">
                   <pic:nvPicPr>
-                    <pic:cNvPr id="0" name="Picture 6"/>
+                    <pic:cNvPr id="0" name="Picture 9"/>
                     <pic:cNvPicPr>
                       <a:picLocks noChangeAspect="1" noChangeArrowheads="1"/>
                     </pic:cNvPicPr>
                   </pic:nvPicPr>
                   <pic:blipFill>
-                    <a:blip r:embed="rId28">
+                    <a:blip r:embed="rId30" cstate="print">
                       <a:extLst>
                         <a:ext uri="{28A0092B-C50C-407E-A947-70E740481C1C}">
                           <a14:useLocalDpi xmlns:a14="http://schemas.microsoft.com/office/drawing/2010/main" val="0"/>
@@ -8318,406 +8518,7 @@
                   <pic:spPr bwMode="auto">
                     <a:xfrm>
                       <a:off x="0" y="0"/>
-                      <a:ext cx="6519545" cy="3667125"/>
-                    </a:xfrm>
-                    <a:prstGeom prst="rect">
-                      <a:avLst/>
-                    </a:prstGeom>
-                    <a:noFill/>
-                    <a:ln>
-                      <a:noFill/>
-                    </a:ln>
-                  </pic:spPr>
-                </pic:pic>
-              </a:graphicData>
-            </a:graphic>
-            <wp14:sizeRelH relativeFrom="margin">
-              <wp14:pctWidth>0</wp14:pctWidth>
-            </wp14:sizeRelH>
-            <wp14:sizeRelV relativeFrom="margin">
-              <wp14:pctHeight>0</wp14:pctHeight>
-            </wp14:sizeRelV>
-          </wp:anchor>
-        </w:drawing>
-      </w:r>
-      <w:r>
-        <w:t>Un modelo de navegación, es el encargado de definir cómo se le brindará a cada usuario del sistema el acceso a la información y la funcionalidad que le es relevante para llevar a cabo su labor y qué secuencias de caminos deberán seguir para conseguirlo.</w:t>
-      </w:r>
-    </w:p>
-    <w:p>
-      <w:pPr>
-        <w:jc w:val="both"/>
-        <w:rPr>
-          <w:b/>
-          <w:bCs/>
-          <w:i/>
-          <w:iCs/>
-        </w:rPr>
-      </w:pPr>
-      <w:r>
-        <w:t xml:space="preserve">En el contexto de </w:t>
-      </w:r>
-      <w:r>
-        <w:rPr>
-          <w:b/>
-          <w:bCs/>
-          <w:i/>
-          <w:iCs/>
-        </w:rPr>
-        <w:t>HELPDESKJEE</w:t>
-      </w:r>
-      <w:r>
-        <w:rPr>
-          <w:b/>
-          <w:bCs/>
-          <w:i/>
-          <w:iCs/>
-        </w:rPr>
-        <w:t>:</w:t>
-      </w:r>
-    </w:p>
-    <w:p>
-      <w:pPr>
-        <w:jc w:val="both"/>
-      </w:pPr>
-    </w:p>
-    <w:p>
-      <w:pPr>
-        <w:jc w:val="center"/>
-      </w:pPr>
-    </w:p>
-    <w:p>
-      <w:pPr>
-        <w:pStyle w:val="Ttulo1"/>
-        <w:numPr>
-          <w:ilvl w:val="0"/>
-          <w:numId w:val="1"/>
-        </w:numPr>
-        <w:pBdr>
-          <w:bottom w:val="single" w:sz="12" w:space="1" w:color="auto"/>
-        </w:pBdr>
-        <w:rPr>
-          <w:b/>
-          <w:bCs/>
-          <w:sz w:val="40"/>
-          <w:szCs w:val="28"/>
-        </w:rPr>
-      </w:pPr>
-      <w:bookmarkStart w:id="39" w:name="_Toc66462248"/>
-      <w:r>
-        <w:rPr>
-          <w:b/>
-          <w:bCs/>
-          <w:sz w:val="40"/>
-          <w:szCs w:val="28"/>
-        </w:rPr>
-        <w:t>Interfaz de usuario</w:t>
-      </w:r>
-      <w:bookmarkEnd w:id="39"/>
-    </w:p>
-    <w:p>
-      <w:pPr>
-        <w:jc w:val="both"/>
-      </w:pPr>
-    </w:p>
-    <w:p>
-      <w:pPr>
-        <w:jc w:val="both"/>
-      </w:pPr>
-      <w:r>
-        <w:t xml:space="preserve">La interfaz de usuario es el espacio donde se producen las interacciones entre los usuarios y los dispositivos. </w:t>
-      </w:r>
-    </w:p>
-    <w:p>
-      <w:pPr>
-        <w:jc w:val="both"/>
-      </w:pPr>
-      <w:r>
-        <w:t>El objetivo del diseño de una interfaz es producir un entorno que sea fácil de usar (explicarse por sí mismo), eficiente y agradable para que los procesos brinden el resultado deseado.</w:t>
-      </w:r>
-    </w:p>
-    <w:p>
-      <w:pPr>
-        <w:jc w:val="both"/>
-      </w:pPr>
-      <w:r>
-        <w:t>En este contexto, u</w:t>
-      </w:r>
-      <w:r>
-        <w:t>na interfaz de software</w:t>
-      </w:r>
-      <w:r>
-        <w:t xml:space="preserve"> está</w:t>
-      </w:r>
-      <w:r>
-        <w:t xml:space="preserve"> destinada a entregar información acerca de los procesos y herramientas de control, a través de lo que el usuario observa en la pantalla.</w:t>
-      </w:r>
-    </w:p>
-    <w:p>
-      <w:pPr>
-        <w:pStyle w:val="Ttulo2"/>
-        <w:numPr>
-          <w:ilvl w:val="1"/>
-          <w:numId w:val="1"/>
-        </w:numPr>
-        <w:rPr>
-          <w:b/>
-          <w:bCs/>
-          <w:sz w:val="28"/>
-          <w:szCs w:val="28"/>
-        </w:rPr>
-      </w:pPr>
-      <w:r>
-        <w:rPr>
-          <w:b/>
-          <w:bCs/>
-          <w:sz w:val="28"/>
-          <w:szCs w:val="28"/>
-        </w:rPr>
-        <w:t xml:space="preserve"> </w:t>
-      </w:r>
-      <w:bookmarkStart w:id="40" w:name="_Toc66462249"/>
-      <w:r>
-        <w:rPr>
-          <w:b/>
-          <w:bCs/>
-          <w:sz w:val="28"/>
-          <w:szCs w:val="28"/>
-        </w:rPr>
-        <w:t>Pantallas del sistema</w:t>
-      </w:r>
-      <w:bookmarkEnd w:id="40"/>
-    </w:p>
-    <w:p/>
-    <w:p>
-      <w:pPr>
-        <w:jc w:val="both"/>
-      </w:pPr>
-      <w:r>
-        <w:rPr>
-          <w:b/>
-          <w:bCs/>
-          <w:i/>
-          <w:iCs/>
-        </w:rPr>
-        <w:t>HELPDESKJEE</w:t>
-      </w:r>
-      <w:r>
-        <w:rPr>
-          <w:b/>
-          <w:bCs/>
-          <w:i/>
-          <w:iCs/>
-        </w:rPr>
-        <w:t xml:space="preserve"> </w:t>
-      </w:r>
-      <w:r>
-        <w:t>cuenta</w:t>
-      </w:r>
-      <w:r>
-        <w:t xml:space="preserve"> con múltiples interfaces para permitir a los usuarios desempeñar las funciones especificadas como requerimientos funcionales.</w:t>
-      </w:r>
-    </w:p>
-    <w:p>
-      <w:pPr>
-        <w:jc w:val="both"/>
-      </w:pPr>
-      <w:r>
-        <w:t>A continuación se muestran las pantallas del sistema:</w:t>
-      </w:r>
-    </w:p>
-    <w:p>
-      <w:pPr>
-        <w:jc w:val="both"/>
-      </w:pPr>
-    </w:p>
-    <w:p>
-      <w:pPr>
-        <w:pStyle w:val="Ttulo4"/>
-        <w:numPr>
-          <w:ilvl w:val="0"/>
-          <w:numId w:val="6"/>
-        </w:numPr>
-        <w:rPr>
-          <w:b/>
-          <w:bCs/>
-          <w:i w:val="0"/>
-          <w:iCs w:val="0"/>
-        </w:rPr>
-      </w:pPr>
-      <w:r>
-        <w:rPr>
-          <w:b/>
-          <w:bCs/>
-          <w:i w:val="0"/>
-          <w:iCs w:val="0"/>
-        </w:rPr>
-        <w:t>Menú de inicio de sesión.</w:t>
-      </w:r>
-    </w:p>
-    <w:p>
-      <w:pPr>
-        <w:jc w:val="both"/>
-      </w:pPr>
-    </w:p>
-    <w:p>
-      <w:pPr>
-        <w:jc w:val="both"/>
-      </w:pPr>
-      <w:r>
-        <w:rPr>
-          <w:noProof/>
-        </w:rPr>
-        <w:drawing>
-          <wp:inline distT="0" distB="0" distL="0" distR="0" wp14:anchorId="02BA37C6" wp14:editId="62A140B1">
-            <wp:extent cx="5400040" cy="2679700"/>
-            <wp:effectExtent l="0" t="0" r="0" b="6350"/>
-            <wp:docPr id="36" name="Imagen 36"/>
-            <wp:cNvGraphicFramePr>
-              <a:graphicFrameLocks xmlns:a="http://schemas.openxmlformats.org/drawingml/2006/main" noChangeAspect="1"/>
-            </wp:cNvGraphicFramePr>
-            <a:graphic xmlns:a="http://schemas.openxmlformats.org/drawingml/2006/main">
-              <a:graphicData uri="http://schemas.openxmlformats.org/drawingml/2006/picture">
-                <pic:pic xmlns:pic="http://schemas.openxmlformats.org/drawingml/2006/picture">
-                  <pic:nvPicPr>
-                    <pic:cNvPr id="1" name=""/>
-                    <pic:cNvPicPr/>
-                  </pic:nvPicPr>
-                  <pic:blipFill>
-                    <a:blip r:embed="rId29"/>
-                    <a:stretch>
-                      <a:fillRect/>
-                    </a:stretch>
-                  </pic:blipFill>
-                  <pic:spPr>
-                    <a:xfrm>
-                      <a:off x="0" y="0"/>
-                      <a:ext cx="5400040" cy="2679700"/>
-                    </a:xfrm>
-                    <a:prstGeom prst="rect">
-                      <a:avLst/>
-                    </a:prstGeom>
-                  </pic:spPr>
-                </pic:pic>
-              </a:graphicData>
-            </a:graphic>
-          </wp:inline>
-        </w:drawing>
-      </w:r>
-    </w:p>
-    <w:p>
-      <w:pPr>
-        <w:jc w:val="both"/>
-        <w:rPr>
-          <w:b/>
-          <w:bCs/>
-          <w:i/>
-          <w:iCs/>
-        </w:rPr>
-      </w:pPr>
-    </w:p>
-    <w:p>
-      <w:pPr>
-        <w:jc w:val="both"/>
-        <w:rPr>
-          <w:b/>
-          <w:bCs/>
-          <w:i/>
-          <w:iCs/>
-        </w:rPr>
-      </w:pPr>
-    </w:p>
-    <w:p>
-      <w:pPr>
-        <w:pStyle w:val="Ttulo4"/>
-        <w:numPr>
-          <w:ilvl w:val="0"/>
-          <w:numId w:val="6"/>
-        </w:numPr>
-        <w:rPr>
-          <w:b/>
-          <w:bCs/>
-          <w:i w:val="0"/>
-          <w:iCs w:val="0"/>
-        </w:rPr>
-      </w:pPr>
-      <w:r>
-        <w:rPr>
-          <w:b/>
-          <w:bCs/>
-          <w:i w:val="0"/>
-          <w:iCs w:val="0"/>
-        </w:rPr>
-        <w:t xml:space="preserve">Página de inicio para un </w:t>
-      </w:r>
-      <w:r>
-        <w:rPr>
-          <w:b/>
-          <w:bCs/>
-          <w:i w:val="0"/>
-          <w:iCs w:val="0"/>
-        </w:rPr>
-        <w:t>u</w:t>
-      </w:r>
-      <w:r>
-        <w:rPr>
-          <w:b/>
-          <w:bCs/>
-          <w:i w:val="0"/>
-          <w:iCs w:val="0"/>
-        </w:rPr>
-        <w:t>suario Administrador</w:t>
-      </w:r>
-      <w:r>
-        <w:rPr>
-          <w:b/>
-          <w:bCs/>
-          <w:i w:val="0"/>
-          <w:iCs w:val="0"/>
-        </w:rPr>
-        <w:t>.</w:t>
-      </w:r>
-    </w:p>
-    <w:p/>
-    <w:p>
-      <w:r>
-        <w:rPr>
-          <w:noProof/>
-        </w:rPr>
-        <w:drawing>
-          <wp:inline distT="0" distB="0" distL="0" distR="0" wp14:anchorId="6B13DA89" wp14:editId="5E21403C">
-            <wp:extent cx="5400040" cy="3041015"/>
-            <wp:effectExtent l="0" t="0" r="0" b="6985"/>
-            <wp:docPr id="28" name="Imagen 28"/>
-            <wp:cNvGraphicFramePr>
-              <a:graphicFrameLocks xmlns:a="http://schemas.openxmlformats.org/drawingml/2006/main" noChangeAspect="1"/>
-            </wp:cNvGraphicFramePr>
-            <a:graphic xmlns:a="http://schemas.openxmlformats.org/drawingml/2006/main">
-              <a:graphicData uri="http://schemas.openxmlformats.org/drawingml/2006/picture">
-                <pic:pic xmlns:pic="http://schemas.openxmlformats.org/drawingml/2006/picture">
-                  <pic:nvPicPr>
-                    <pic:cNvPr id="0" name="Picture 8"/>
-                    <pic:cNvPicPr>
-                      <a:picLocks noChangeAspect="1" noChangeArrowheads="1"/>
-                    </pic:cNvPicPr>
-                  </pic:nvPicPr>
-                  <pic:blipFill>
-                    <a:blip r:embed="rId30">
-                      <a:extLst>
-                        <a:ext uri="{28A0092B-C50C-407E-A947-70E740481C1C}">
-                          <a14:useLocalDpi xmlns:a14="http://schemas.microsoft.com/office/drawing/2010/main" val="0"/>
-                        </a:ext>
-                      </a:extLst>
-                    </a:blip>
-                    <a:srcRect/>
-                    <a:stretch>
-                      <a:fillRect/>
-                    </a:stretch>
-                  </pic:blipFill>
-                  <pic:spPr bwMode="auto">
-                    <a:xfrm>
-                      <a:off x="0" y="0"/>
-                      <a:ext cx="5400040" cy="3041015"/>
+                      <a:ext cx="6173218" cy="3421622"/>
                     </a:xfrm>
                     <a:prstGeom prst="rect">
                       <a:avLst/>
@@ -8734,12 +8535,156 @@
         </w:drawing>
       </w:r>
     </w:p>
+    <w:p>
+      <w:pPr>
+        <w:jc w:val="center"/>
+      </w:pPr>
+    </w:p>
+    <w:p>
+      <w:pPr>
+        <w:pStyle w:val="Ttulo1"/>
+        <w:numPr>
+          <w:ilvl w:val="0"/>
+          <w:numId w:val="1"/>
+        </w:numPr>
+        <w:pBdr>
+          <w:bottom w:val="single" w:sz="12" w:space="1" w:color="auto"/>
+        </w:pBdr>
+        <w:rPr>
+          <w:b/>
+          <w:bCs/>
+          <w:sz w:val="40"/>
+          <w:szCs w:val="28"/>
+        </w:rPr>
+      </w:pPr>
+      <w:bookmarkStart w:id="39" w:name="_Toc66462248"/>
+      <w:r>
+        <w:rPr>
+          <w:b/>
+          <w:bCs/>
+          <w:sz w:val="40"/>
+          <w:szCs w:val="28"/>
+        </w:rPr>
+        <w:t>Interfaz de usuario</w:t>
+      </w:r>
+      <w:bookmarkEnd w:id="39"/>
+    </w:p>
+    <w:p>
+      <w:pPr>
+        <w:jc w:val="both"/>
+      </w:pPr>
+    </w:p>
+    <w:p>
+      <w:pPr>
+        <w:jc w:val="both"/>
+      </w:pPr>
+      <w:r>
+        <w:t xml:space="preserve">La interfaz de usuario es el espacio donde se producen las interacciones entre los usuarios y los dispositivos. </w:t>
+      </w:r>
+    </w:p>
+    <w:p>
+      <w:pPr>
+        <w:jc w:val="both"/>
+      </w:pPr>
+      <w:r>
+        <w:t>El objetivo del diseño de una interfaz es producir un entorno que sea fácil de usar (explicarse por sí mismo), eficiente y agradable para que los procesos brinden el resultado deseado.</w:t>
+      </w:r>
+    </w:p>
+    <w:p>
+      <w:pPr>
+        <w:jc w:val="both"/>
+      </w:pPr>
+      <w:r>
+        <w:t>En este contexto, u</w:t>
+      </w:r>
+      <w:r>
+        <w:t>na interfaz de software</w:t>
+      </w:r>
+      <w:r>
+        <w:t xml:space="preserve"> está</w:t>
+      </w:r>
+      <w:r>
+        <w:t xml:space="preserve"> destinada a entregar información acerca de los procesos y herramientas de control, a través de lo que el usuario observa en la pantalla.</w:t>
+      </w:r>
+    </w:p>
+    <w:p>
+      <w:pPr>
+        <w:pStyle w:val="Ttulo2"/>
+        <w:numPr>
+          <w:ilvl w:val="1"/>
+          <w:numId w:val="1"/>
+        </w:numPr>
+        <w:rPr>
+          <w:b/>
+          <w:bCs/>
+          <w:sz w:val="28"/>
+          <w:szCs w:val="28"/>
+        </w:rPr>
+      </w:pPr>
+      <w:r>
+        <w:rPr>
+          <w:b/>
+          <w:bCs/>
+          <w:sz w:val="28"/>
+          <w:szCs w:val="28"/>
+        </w:rPr>
+        <w:t xml:space="preserve"> </w:t>
+      </w:r>
+      <w:bookmarkStart w:id="40" w:name="_Toc66462249"/>
+      <w:r>
+        <w:rPr>
+          <w:b/>
+          <w:bCs/>
+          <w:sz w:val="28"/>
+          <w:szCs w:val="28"/>
+        </w:rPr>
+        <w:t>Pantallas del sistema</w:t>
+      </w:r>
+      <w:bookmarkEnd w:id="40"/>
+    </w:p>
     <w:p/>
-    <w:p/>
-    <w:p/>
-    <w:p/>
-    <w:p/>
-    <w:p/>
+    <w:p>
+      <w:pPr>
+        <w:jc w:val="both"/>
+      </w:pPr>
+      <w:r>
+        <w:rPr>
+          <w:b/>
+          <w:bCs/>
+          <w:i/>
+          <w:iCs/>
+        </w:rPr>
+        <w:t>HELPDESKJEE</w:t>
+      </w:r>
+      <w:r>
+        <w:rPr>
+          <w:b/>
+          <w:bCs/>
+          <w:i/>
+          <w:iCs/>
+        </w:rPr>
+        <w:t xml:space="preserve"> </w:t>
+      </w:r>
+      <w:r>
+        <w:t>cuenta</w:t>
+      </w:r>
+      <w:r>
+        <w:t xml:space="preserve"> con múltiples interfaces para permitir a los usuarios desempeñar las funciones especificadas como requerimientos funcionales.</w:t>
+      </w:r>
+    </w:p>
+    <w:p>
+      <w:pPr>
+        <w:jc w:val="both"/>
+      </w:pPr>
+      <w:r>
+        <w:t>A continuación se muestran las pantallas del sistema:</w:t>
+      </w:r>
+    </w:p>
+    <w:p>
+      <w:pPr>
+        <w:jc w:val="both"/>
+      </w:pPr>
+    </w:p>
     <w:p>
       <w:pPr>
         <w:pStyle w:val="Ttulo4"/>
@@ -8754,7 +8699,6 @@
           <w:iCs w:val="0"/>
         </w:rPr>
       </w:pPr>
-      <w:bookmarkStart w:id="41" w:name="_Hlk66445631"/>
       <w:r>
         <w:rPr>
           <w:b/>
@@ -8762,48 +8706,28 @@
           <w:i w:val="0"/>
           <w:iCs w:val="0"/>
         </w:rPr>
-        <w:t xml:space="preserve">Página de tickets para un </w:t>
-      </w:r>
-      <w:r>
-        <w:rPr>
-          <w:b/>
-          <w:bCs/>
-          <w:i w:val="0"/>
-          <w:iCs w:val="0"/>
-        </w:rPr>
-        <w:t>u</w:t>
-      </w:r>
-      <w:r>
-        <w:rPr>
-          <w:b/>
-          <w:bCs/>
-          <w:i w:val="0"/>
-          <w:iCs w:val="0"/>
-        </w:rPr>
-        <w:t>suario Administrador</w:t>
-      </w:r>
-      <w:r>
-        <w:rPr>
-          <w:b/>
-          <w:bCs/>
-          <w:i w:val="0"/>
-          <w:iCs w:val="0"/>
-        </w:rPr>
-        <w:t>.</w:t>
-      </w:r>
-    </w:p>
-    <w:bookmarkEnd w:id="41"/>
-    <w:p/>
-    <w:p>
+        <w:lastRenderedPageBreak/>
+        <w:t>Menú de inicio de sesión.</w:t>
+      </w:r>
+    </w:p>
+    <w:p>
+      <w:pPr>
+        <w:jc w:val="both"/>
+      </w:pPr>
+    </w:p>
+    <w:p>
+      <w:pPr>
+        <w:jc w:val="both"/>
+      </w:pPr>
       <w:r>
         <w:rPr>
           <w:noProof/>
         </w:rPr>
         <w:drawing>
-          <wp:inline distT="0" distB="0" distL="0" distR="0" wp14:anchorId="189FF4C1" wp14:editId="4A424838">
-            <wp:extent cx="5400040" cy="2780030"/>
-            <wp:effectExtent l="0" t="0" r="0" b="1270"/>
-            <wp:docPr id="29" name="Imagen 29"/>
+          <wp:inline distT="0" distB="0" distL="0" distR="0" wp14:anchorId="02BA37C6" wp14:editId="62A140B1">
+            <wp:extent cx="5400040" cy="2679700"/>
+            <wp:effectExtent l="0" t="0" r="0" b="6350"/>
+            <wp:docPr id="36" name="Imagen 36"/>
             <wp:cNvGraphicFramePr>
               <a:graphicFrameLocks xmlns:a="http://schemas.openxmlformats.org/drawingml/2006/main" noChangeAspect="1"/>
             </wp:cNvGraphicFramePr>
@@ -8823,7 +8747,7 @@
                   <pic:spPr>
                     <a:xfrm>
                       <a:off x="0" y="0"/>
-                      <a:ext cx="5400040" cy="2780030"/>
+                      <a:ext cx="5400040" cy="2679700"/>
                     </a:xfrm>
                     <a:prstGeom prst="rect">
                       <a:avLst/>
@@ -8836,8 +8760,28 @@
         </w:drawing>
       </w:r>
     </w:p>
-    <w:p/>
-    <w:p/>
+    <w:p>
+      <w:pPr>
+        <w:jc w:val="both"/>
+        <w:rPr>
+          <w:b/>
+          <w:bCs/>
+          <w:i/>
+          <w:iCs/>
+        </w:rPr>
+      </w:pPr>
+    </w:p>
+    <w:p>
+      <w:pPr>
+        <w:jc w:val="both"/>
+        <w:rPr>
+          <w:b/>
+          <w:bCs/>
+          <w:i/>
+          <w:iCs/>
+        </w:rPr>
+      </w:pPr>
+    </w:p>
     <w:p>
       <w:pPr>
         <w:pStyle w:val="Ttulo4"/>
@@ -8852,7 +8796,6 @@
           <w:iCs w:val="0"/>
         </w:rPr>
       </w:pPr>
-      <w:bookmarkStart w:id="42" w:name="_Hlk66445714"/>
       <w:r>
         <w:rPr>
           <w:b/>
@@ -8860,7 +8803,7 @@
           <w:i w:val="0"/>
           <w:iCs w:val="0"/>
         </w:rPr>
-        <w:t xml:space="preserve">Página de </w:t>
+        <w:t xml:space="preserve">Página de inicio para un </w:t>
       </w:r>
       <w:r>
         <w:rPr>
@@ -8869,7 +8812,7 @@
           <w:i w:val="0"/>
           <w:iCs w:val="0"/>
         </w:rPr>
-        <w:t>procesos electorales</w:t>
+        <w:t>u</w:t>
       </w:r>
       <w:r>
         <w:rPr>
@@ -8878,7 +8821,7 @@
           <w:i w:val="0"/>
           <w:iCs w:val="0"/>
         </w:rPr>
-        <w:t xml:space="preserve"> para un </w:t>
+        <w:t>suario Administrador</w:t>
       </w:r>
       <w:r>
         <w:rPr>
@@ -8887,28 +8830,9 @@
           <w:i w:val="0"/>
           <w:iCs w:val="0"/>
         </w:rPr>
-        <w:t>u</w:t>
-      </w:r>
-      <w:r>
-        <w:rPr>
-          <w:b/>
-          <w:bCs/>
-          <w:i w:val="0"/>
-          <w:iCs w:val="0"/>
-        </w:rPr>
-        <w:t>suario Administrador</w:t>
-      </w:r>
-      <w:r>
-        <w:rPr>
-          <w:b/>
-          <w:bCs/>
-          <w:i w:val="0"/>
-          <w:iCs w:val="0"/>
-        </w:rPr>
         <w:t>.</w:t>
       </w:r>
     </w:p>
-    <w:bookmarkEnd w:id="42"/>
     <w:p/>
     <w:p>
       <w:r>
@@ -8916,10 +8840,10 @@
           <w:noProof/>
         </w:rPr>
         <w:drawing>
-          <wp:inline distT="0" distB="0" distL="0" distR="0" wp14:anchorId="71D17D48" wp14:editId="362077E5">
-            <wp:extent cx="5400040" cy="2773680"/>
-            <wp:effectExtent l="0" t="0" r="0" b="7620"/>
-            <wp:docPr id="30" name="Imagen 30"/>
+          <wp:inline distT="0" distB="0" distL="0" distR="0" wp14:anchorId="4A33432C" wp14:editId="426082CB">
+            <wp:extent cx="5400040" cy="2462530"/>
+            <wp:effectExtent l="0" t="0" r="0" b="0"/>
+            <wp:docPr id="17" name="Imagen 17"/>
             <wp:cNvGraphicFramePr>
               <a:graphicFrameLocks xmlns:a="http://schemas.openxmlformats.org/drawingml/2006/main" noChangeAspect="1"/>
             </wp:cNvGraphicFramePr>
@@ -8939,7 +8863,7 @@
                   <pic:spPr>
                     <a:xfrm>
                       <a:off x="0" y="0"/>
-                      <a:ext cx="5400040" cy="2773680"/>
+                      <a:ext cx="5400040" cy="2462530"/>
                     </a:xfrm>
                     <a:prstGeom prst="rect">
                       <a:avLst/>
@@ -8957,6 +8881,8 @@
     <w:p/>
     <w:p/>
     <w:p/>
+    <w:p/>
+    <w:p/>
     <w:p>
       <w:pPr>
         <w:pStyle w:val="Ttulo4"/>
@@ -8978,7 +8904,8 @@
           <w:i w:val="0"/>
           <w:iCs w:val="0"/>
         </w:rPr>
-        <w:t xml:space="preserve">Página de </w:t>
+        <w:lastRenderedPageBreak/>
+        <w:t xml:space="preserve">Página de inicio para un </w:t>
       </w:r>
       <w:r>
         <w:rPr>
@@ -8987,7 +8914,7 @@
           <w:i w:val="0"/>
           <w:iCs w:val="0"/>
         </w:rPr>
-        <w:t xml:space="preserve">categorías </w:t>
+        <w:t>u</w:t>
       </w:r>
       <w:r>
         <w:rPr>
@@ -8996,7 +8923,7 @@
           <w:i w:val="0"/>
           <w:iCs w:val="0"/>
         </w:rPr>
-        <w:t xml:space="preserve">para un </w:t>
+        <w:t xml:space="preserve">suario </w:t>
       </w:r>
       <w:r>
         <w:rPr>
@@ -9005,7 +8932,7 @@
           <w:i w:val="0"/>
           <w:iCs w:val="0"/>
         </w:rPr>
-        <w:t>u</w:t>
+        <w:t>General</w:t>
       </w:r>
       <w:r>
         <w:rPr>
@@ -9014,8 +8941,9 @@
           <w:i w:val="0"/>
           <w:iCs w:val="0"/>
         </w:rPr>
-        <w:t>suario Administrador</w:t>
-      </w:r>
+        <w:t xml:space="preserve">, Proveedor y </w:t>
+      </w:r>
+      <w:proofErr w:type="spellStart"/>
       <w:r>
         <w:rPr>
           <w:b/>
@@ -9023,8 +8951,9 @@
           <w:i w:val="0"/>
           <w:iCs w:val="0"/>
         </w:rPr>
-        <w:t>.</w:t>
-      </w:r>
+        <w:t>MonitorETI</w:t>
+      </w:r>
+      <w:proofErr w:type="spellEnd"/>
     </w:p>
     <w:p/>
     <w:p>
@@ -9033,10 +8962,10 @@
           <w:noProof/>
         </w:rPr>
         <w:drawing>
-          <wp:inline distT="0" distB="0" distL="0" distR="0" wp14:anchorId="315E20AE" wp14:editId="5304672B">
-            <wp:extent cx="5400040" cy="2783205"/>
-            <wp:effectExtent l="0" t="0" r="0" b="0"/>
-            <wp:docPr id="31" name="Imagen 31"/>
+          <wp:inline distT="0" distB="0" distL="0" distR="0" wp14:anchorId="61C84400" wp14:editId="11F7FD65">
+            <wp:extent cx="5400040" cy="2456180"/>
+            <wp:effectExtent l="0" t="0" r="0" b="1270"/>
+            <wp:docPr id="51" name="Imagen 51"/>
             <wp:cNvGraphicFramePr>
               <a:graphicFrameLocks xmlns:a="http://schemas.openxmlformats.org/drawingml/2006/main" noChangeAspect="1"/>
             </wp:cNvGraphicFramePr>
@@ -9056,7 +8985,7 @@
                   <pic:spPr>
                     <a:xfrm>
                       <a:off x="0" y="0"/>
-                      <a:ext cx="5400040" cy="2783205"/>
+                      <a:ext cx="5400040" cy="2456180"/>
                     </a:xfrm>
                     <a:prstGeom prst="rect">
                       <a:avLst/>
@@ -9070,7 +8999,6 @@
       </w:r>
     </w:p>
     <w:p/>
-    <w:p/>
     <w:p>
       <w:pPr>
         <w:pStyle w:val="Ttulo4"/>
@@ -9085,6 +9013,7 @@
           <w:iCs w:val="0"/>
         </w:rPr>
       </w:pPr>
+      <w:bookmarkStart w:id="41" w:name="_Hlk66445631"/>
       <w:r>
         <w:rPr>
           <w:b/>
@@ -9092,7 +9021,7 @@
           <w:i w:val="0"/>
           <w:iCs w:val="0"/>
         </w:rPr>
-        <w:t>P</w:t>
+        <w:t xml:space="preserve">Página de tickets para un </w:t>
       </w:r>
       <w:r>
         <w:rPr>
@@ -9101,7 +9030,7 @@
           <w:i w:val="0"/>
           <w:iCs w:val="0"/>
         </w:rPr>
-        <w:t>ágina de</w:t>
+        <w:t>u</w:t>
       </w:r>
       <w:r>
         <w:rPr>
@@ -9110,7 +9039,7 @@
           <w:i w:val="0"/>
           <w:iCs w:val="0"/>
         </w:rPr>
-        <w:t xml:space="preserve"> gestión de usuarios </w:t>
+        <w:t>suario Administrador</w:t>
       </w:r>
       <w:r>
         <w:rPr>
@@ -9119,36 +9048,10 @@
           <w:i w:val="0"/>
           <w:iCs w:val="0"/>
         </w:rPr>
-        <w:t xml:space="preserve">para un </w:t>
-      </w:r>
-      <w:r>
-        <w:rPr>
-          <w:b/>
-          <w:bCs/>
-          <w:i w:val="0"/>
-          <w:iCs w:val="0"/>
-        </w:rPr>
-        <w:t>u</w:t>
-      </w:r>
-      <w:r>
-        <w:rPr>
-          <w:b/>
-          <w:bCs/>
-          <w:i w:val="0"/>
-          <w:iCs w:val="0"/>
-        </w:rPr>
-        <w:t>suario Administrador</w:t>
-      </w:r>
-      <w:r>
-        <w:rPr>
-          <w:b/>
-          <w:bCs/>
-          <w:i w:val="0"/>
-          <w:iCs w:val="0"/>
-        </w:rPr>
         <w:t>.</w:t>
       </w:r>
     </w:p>
+    <w:bookmarkEnd w:id="41"/>
     <w:p/>
     <w:p>
       <w:r>
@@ -9156,10 +9059,10 @@
           <w:noProof/>
         </w:rPr>
         <w:drawing>
-          <wp:inline distT="0" distB="0" distL="0" distR="0" wp14:anchorId="43C1C433" wp14:editId="498A8E15">
-            <wp:extent cx="5400040" cy="2757170"/>
-            <wp:effectExtent l="0" t="0" r="0" b="5080"/>
-            <wp:docPr id="32" name="Imagen 32"/>
+          <wp:inline distT="0" distB="0" distL="0" distR="0" wp14:anchorId="6965A031" wp14:editId="10AA5DBE">
+            <wp:extent cx="5400040" cy="2464435"/>
+            <wp:effectExtent l="0" t="0" r="0" b="0"/>
+            <wp:docPr id="41" name="Imagen 41"/>
             <wp:cNvGraphicFramePr>
               <a:graphicFrameLocks xmlns:a="http://schemas.openxmlformats.org/drawingml/2006/main" noChangeAspect="1"/>
             </wp:cNvGraphicFramePr>
@@ -9179,7 +9082,7 @@
                   <pic:spPr>
                     <a:xfrm>
                       <a:off x="0" y="0"/>
-                      <a:ext cx="5400040" cy="2757170"/>
+                      <a:ext cx="5400040" cy="2464435"/>
                     </a:xfrm>
                     <a:prstGeom prst="rect">
                       <a:avLst/>
@@ -9195,17 +9098,12 @@
     <w:p/>
     <w:p/>
     <w:p/>
-    <w:p>
-      <w:pPr>
-        <w:pStyle w:val="Ttulo4"/>
-        <w:rPr>
-          <w:b/>
-          <w:bCs/>
-          <w:i w:val="0"/>
-          <w:iCs w:val="0"/>
-        </w:rPr>
-      </w:pPr>
-    </w:p>
+    <w:p/>
+    <w:p/>
+    <w:p/>
+    <w:p/>
+    <w:p/>
+    <w:p/>
     <w:p/>
     <w:p>
       <w:pPr>
@@ -9221,6 +9119,7 @@
           <w:iCs w:val="0"/>
         </w:rPr>
       </w:pPr>
+      <w:bookmarkStart w:id="42" w:name="_Hlk66445714"/>
       <w:r>
         <w:rPr>
           <w:b/>
@@ -9228,8 +9127,7 @@
           <w:i w:val="0"/>
           <w:iCs w:val="0"/>
         </w:rPr>
-        <w:lastRenderedPageBreak/>
-        <w:t>Página de</w:t>
+        <w:t xml:space="preserve">Página de </w:t>
       </w:r>
       <w:r>
         <w:rPr>
@@ -9238,7 +9136,7 @@
           <w:i w:val="0"/>
           <w:iCs w:val="0"/>
         </w:rPr>
-        <w:t xml:space="preserve"> reportes </w:t>
+        <w:t>procesos electorales</w:t>
       </w:r>
       <w:r>
         <w:rPr>
@@ -9247,7 +9145,7 @@
           <w:i w:val="0"/>
           <w:iCs w:val="0"/>
         </w:rPr>
-        <w:t xml:space="preserve">para </w:t>
+        <w:t xml:space="preserve"> para un </w:t>
       </w:r>
       <w:r>
         <w:rPr>
@@ -9256,9 +9154,28 @@
           <w:i w:val="0"/>
           <w:iCs w:val="0"/>
         </w:rPr>
-        <w:t>todos los usuarios.</w:t>
-      </w:r>
-    </w:p>
+        <w:t>u</w:t>
+      </w:r>
+      <w:r>
+        <w:rPr>
+          <w:b/>
+          <w:bCs/>
+          <w:i w:val="0"/>
+          <w:iCs w:val="0"/>
+        </w:rPr>
+        <w:t>suario Administrador</w:t>
+      </w:r>
+      <w:r>
+        <w:rPr>
+          <w:b/>
+          <w:bCs/>
+          <w:i w:val="0"/>
+          <w:iCs w:val="0"/>
+        </w:rPr>
+        <w:t>.</w:t>
+      </w:r>
+    </w:p>
+    <w:bookmarkEnd w:id="42"/>
     <w:p/>
     <w:p>
       <w:r>
@@ -9266,10 +9183,10 @@
           <w:noProof/>
         </w:rPr>
         <w:drawing>
-          <wp:inline distT="0" distB="0" distL="0" distR="0" wp14:anchorId="5224E0CF" wp14:editId="0D85234B">
-            <wp:extent cx="5400040" cy="2755265"/>
-            <wp:effectExtent l="0" t="0" r="0" b="6985"/>
-            <wp:docPr id="33" name="Imagen 33"/>
+          <wp:inline distT="0" distB="0" distL="0" distR="0" wp14:anchorId="061E50B1" wp14:editId="165F80DB">
+            <wp:extent cx="5727102" cy="2590800"/>
+            <wp:effectExtent l="0" t="0" r="6985" b="0"/>
+            <wp:docPr id="42" name="Imagen 42"/>
             <wp:cNvGraphicFramePr>
               <a:graphicFrameLocks xmlns:a="http://schemas.openxmlformats.org/drawingml/2006/main" noChangeAspect="1"/>
             </wp:cNvGraphicFramePr>
@@ -9289,7 +9206,7 @@
                   <pic:spPr>
                     <a:xfrm>
                       <a:off x="0" y="0"/>
-                      <a:ext cx="5400040" cy="2755265"/>
+                      <a:ext cx="5729020" cy="2591668"/>
                     </a:xfrm>
                     <a:prstGeom prst="rect">
                       <a:avLst/>
@@ -9303,6 +9220,8 @@
       </w:r>
     </w:p>
     <w:p/>
+    <w:p/>
+    <w:p/>
     <w:p>
       <w:pPr>
         <w:pStyle w:val="Ttulo4"/>
@@ -9324,7 +9243,7 @@
           <w:i w:val="0"/>
           <w:iCs w:val="0"/>
         </w:rPr>
-        <w:t>Página de</w:t>
+        <w:t xml:space="preserve">Página de </w:t>
       </w:r>
       <w:r>
         <w:rPr>
@@ -9333,7 +9252,7 @@
           <w:i w:val="0"/>
           <w:iCs w:val="0"/>
         </w:rPr>
-        <w:t xml:space="preserve"> ayuda </w:t>
+        <w:t xml:space="preserve">categorías </w:t>
       </w:r>
       <w:r>
         <w:rPr>
@@ -9342,7 +9261,7 @@
           <w:i w:val="0"/>
           <w:iCs w:val="0"/>
         </w:rPr>
-        <w:t xml:space="preserve">para </w:t>
+        <w:t xml:space="preserve">para un </w:t>
       </w:r>
       <w:r>
         <w:rPr>
@@ -9351,7 +9270,25 @@
           <w:i w:val="0"/>
           <w:iCs w:val="0"/>
         </w:rPr>
-        <w:t>todos los usuarios.</w:t>
+        <w:t>u</w:t>
+      </w:r>
+      <w:r>
+        <w:rPr>
+          <w:b/>
+          <w:bCs/>
+          <w:i w:val="0"/>
+          <w:iCs w:val="0"/>
+        </w:rPr>
+        <w:t>suario Administrador</w:t>
+      </w:r>
+      <w:r>
+        <w:rPr>
+          <w:b/>
+          <w:bCs/>
+          <w:i w:val="0"/>
+          <w:iCs w:val="0"/>
+        </w:rPr>
+        <w:t>.</w:t>
       </w:r>
     </w:p>
     <w:p/>
@@ -9361,10 +9298,10 @@
           <w:noProof/>
         </w:rPr>
         <w:drawing>
-          <wp:inline distT="0" distB="0" distL="0" distR="0" wp14:anchorId="71FAAEDB" wp14:editId="19396AF8">
-            <wp:extent cx="5400040" cy="2747645"/>
-            <wp:effectExtent l="0" t="0" r="0" b="0"/>
-            <wp:docPr id="34" name="Imagen 34"/>
+          <wp:inline distT="0" distB="0" distL="0" distR="0" wp14:anchorId="246A4613" wp14:editId="1B2A853C">
+            <wp:extent cx="5400040" cy="2456815"/>
+            <wp:effectExtent l="0" t="0" r="0" b="635"/>
+            <wp:docPr id="43" name="Imagen 43"/>
             <wp:cNvGraphicFramePr>
               <a:graphicFrameLocks xmlns:a="http://schemas.openxmlformats.org/drawingml/2006/main" noChangeAspect="1"/>
             </wp:cNvGraphicFramePr>
@@ -9384,7 +9321,7 @@
                   <pic:spPr>
                     <a:xfrm>
                       <a:off x="0" y="0"/>
-                      <a:ext cx="5400040" cy="2747645"/>
+                      <a:ext cx="5400040" cy="2456815"/>
                     </a:xfrm>
                     <a:prstGeom prst="rect">
                       <a:avLst/>
@@ -9402,8 +9339,6 @@
     <w:p/>
     <w:p/>
     <w:p/>
-    <w:p/>
-    <w:p/>
     <w:p>
       <w:pPr>
         <w:pStyle w:val="Ttulo4"/>
@@ -9426,7 +9361,7 @@
           <w:iCs w:val="0"/>
         </w:rPr>
         <w:lastRenderedPageBreak/>
-        <w:t>Página de</w:t>
+        <w:t>P</w:t>
       </w:r>
       <w:r>
         <w:rPr>
@@ -9435,7 +9370,7 @@
           <w:i w:val="0"/>
           <w:iCs w:val="0"/>
         </w:rPr>
-        <w:t xml:space="preserve"> contacto </w:t>
+        <w:t>ágina de</w:t>
       </w:r>
       <w:r>
         <w:rPr>
@@ -9444,7 +9379,7 @@
           <w:i w:val="0"/>
           <w:iCs w:val="0"/>
         </w:rPr>
-        <w:t>para</w:t>
+        <w:t xml:space="preserve"> gestión de usuarios </w:t>
       </w:r>
       <w:r>
         <w:rPr>
@@ -9453,9 +9388,8 @@
           <w:i w:val="0"/>
           <w:iCs w:val="0"/>
         </w:rPr>
-        <w:t xml:space="preserve"> comentarios de usuario Administrador, </w:t>
-      </w:r>
-      <w:proofErr w:type="spellStart"/>
+        <w:t xml:space="preserve">para un </w:t>
+      </w:r>
       <w:r>
         <w:rPr>
           <w:b/>
@@ -9463,9 +9397,8 @@
           <w:i w:val="0"/>
           <w:iCs w:val="0"/>
         </w:rPr>
-        <w:t>MonitorETI</w:t>
-      </w:r>
-      <w:proofErr w:type="spellEnd"/>
+        <w:t>u</w:t>
+      </w:r>
       <w:r>
         <w:rPr>
           <w:b/>
@@ -9473,7 +9406,16 @@
           <w:i w:val="0"/>
           <w:iCs w:val="0"/>
         </w:rPr>
-        <w:t xml:space="preserve"> y Proveedor.</w:t>
+        <w:t>suario Administrador</w:t>
+      </w:r>
+      <w:r>
+        <w:rPr>
+          <w:b/>
+          <w:bCs/>
+          <w:i w:val="0"/>
+          <w:iCs w:val="0"/>
+        </w:rPr>
+        <w:t>.</w:t>
       </w:r>
     </w:p>
     <w:p/>
@@ -9483,10 +9425,10 @@
           <w:noProof/>
         </w:rPr>
         <w:drawing>
-          <wp:inline distT="0" distB="0" distL="0" distR="0" wp14:anchorId="3B2640FE" wp14:editId="0F3F000B">
-            <wp:extent cx="5400040" cy="3037840"/>
+          <wp:inline distT="0" distB="0" distL="0" distR="0" wp14:anchorId="3364BF87" wp14:editId="56EBE626">
+            <wp:extent cx="5400040" cy="2460625"/>
             <wp:effectExtent l="0" t="0" r="0" b="0"/>
-            <wp:docPr id="35" name="Imagen 35"/>
+            <wp:docPr id="44" name="Imagen 44"/>
             <wp:cNvGraphicFramePr>
               <a:graphicFrameLocks xmlns:a="http://schemas.openxmlformats.org/drawingml/2006/main" noChangeAspect="1"/>
             </wp:cNvGraphicFramePr>
@@ -9494,36 +9436,23 @@
               <a:graphicData uri="http://schemas.openxmlformats.org/drawingml/2006/picture">
                 <pic:pic xmlns:pic="http://schemas.openxmlformats.org/drawingml/2006/picture">
                   <pic:nvPicPr>
-                    <pic:cNvPr id="0" name="Picture 10"/>
-                    <pic:cNvPicPr>
-                      <a:picLocks noChangeAspect="1" noChangeArrowheads="1"/>
-                    </pic:cNvPicPr>
+                    <pic:cNvPr id="1" name=""/>
+                    <pic:cNvPicPr/>
                   </pic:nvPicPr>
                   <pic:blipFill>
-                    <a:blip r:embed="rId37" cstate="print">
-                      <a:extLst>
-                        <a:ext uri="{28A0092B-C50C-407E-A947-70E740481C1C}">
-                          <a14:useLocalDpi xmlns:a14="http://schemas.microsoft.com/office/drawing/2010/main" val="0"/>
-                        </a:ext>
-                      </a:extLst>
-                    </a:blip>
-                    <a:srcRect/>
+                    <a:blip r:embed="rId37"/>
                     <a:stretch>
                       <a:fillRect/>
                     </a:stretch>
                   </pic:blipFill>
-                  <pic:spPr bwMode="auto">
+                  <pic:spPr>
                     <a:xfrm>
                       <a:off x="0" y="0"/>
-                      <a:ext cx="5400040" cy="3037840"/>
+                      <a:ext cx="5400040" cy="2460625"/>
                     </a:xfrm>
                     <a:prstGeom prst="rect">
                       <a:avLst/>
                     </a:prstGeom>
-                    <a:noFill/>
-                    <a:ln>
-                      <a:noFill/>
-                    </a:ln>
                   </pic:spPr>
                 </pic:pic>
               </a:graphicData>
@@ -9535,111 +9464,9 @@
     <w:p/>
     <w:p/>
     <w:p/>
-    <w:p/>
-    <w:p/>
-    <w:p/>
-    <w:p/>
-    <w:p/>
-    <w:p/>
-    <w:p/>
-    <w:p/>
-    <w:p/>
-    <w:p/>
-    <w:p/>
-    <w:p/>
-    <w:p/>
-    <w:p/>
-    <w:p/>
-    <w:p/>
-    <w:p>
-      <w:pPr>
-        <w:pStyle w:val="Ttulo2"/>
-        <w:numPr>
-          <w:ilvl w:val="1"/>
-          <w:numId w:val="1"/>
-        </w:numPr>
-        <w:rPr>
-          <w:b/>
-          <w:bCs/>
-          <w:sz w:val="28"/>
-          <w:szCs w:val="28"/>
-        </w:rPr>
-      </w:pPr>
-      <w:r>
-        <w:rPr>
-          <w:b/>
-          <w:bCs/>
-          <w:sz w:val="28"/>
-          <w:szCs w:val="28"/>
-        </w:rPr>
-        <w:lastRenderedPageBreak/>
-        <w:t xml:space="preserve"> </w:t>
-      </w:r>
-      <w:bookmarkStart w:id="43" w:name="_Toc66462250"/>
-      <w:r>
-        <w:rPr>
-          <w:b/>
-          <w:bCs/>
-          <w:sz w:val="28"/>
-          <w:szCs w:val="28"/>
-        </w:rPr>
-        <w:t>Ventanas modales</w:t>
-      </w:r>
-      <w:bookmarkEnd w:id="43"/>
-      <w:r>
-        <w:rPr>
-          <w:b/>
-          <w:bCs/>
-          <w:sz w:val="28"/>
-          <w:szCs w:val="28"/>
-        </w:rPr>
-        <w:t xml:space="preserve"> </w:t>
-      </w:r>
-    </w:p>
-    <w:p/>
-    <w:p>
-      <w:pPr>
-        <w:jc w:val="both"/>
-      </w:pPr>
-      <w:r>
-        <w:t xml:space="preserve">Una ventana modal es un recuadro que aparece sobre la página, bloqueando todas las funciones para concentrar el foco en una acción particular. Esta es su característica diferenciadora, </w:t>
-      </w:r>
-      <w:r>
-        <w:t xml:space="preserve">ya que </w:t>
-      </w:r>
-      <w:r>
-        <w:t>piden al usuario a realizar una acción.</w:t>
-      </w:r>
-    </w:p>
-    <w:p>
-      <w:pPr>
-        <w:jc w:val="both"/>
-      </w:pPr>
-      <w:r>
-        <w:t xml:space="preserve">En el contexto de </w:t>
-      </w:r>
-      <w:r>
-        <w:rPr>
-          <w:b/>
-          <w:bCs/>
-          <w:i/>
-          <w:iCs/>
-        </w:rPr>
-        <w:t>HELPDESKJEE</w:t>
-      </w:r>
-      <w:r>
-        <w:rPr>
-          <w:b/>
-          <w:bCs/>
-          <w:i/>
-          <w:iCs/>
-        </w:rPr>
-        <w:t>:</w:t>
-      </w:r>
-    </w:p>
-    <w:p>
-      <w:pPr>
-        <w:pStyle w:val="Ttulo3"/>
+    <w:p>
+      <w:pPr>
+        <w:pStyle w:val="Ttulo4"/>
         <w:numPr>
           <w:ilvl w:val="0"/>
           <w:numId w:val="6"/>
@@ -9647,32 +9474,58 @@
         <w:rPr>
           <w:b/>
           <w:bCs/>
-        </w:rPr>
-      </w:pPr>
-      <w:bookmarkStart w:id="44" w:name="_Toc66462251"/>
-      <w:r>
-        <w:rPr>
-          <w:b/>
-          <w:bCs/>
-        </w:rPr>
-        <w:t>Registro de tickets</w:t>
-      </w:r>
-      <w:bookmarkEnd w:id="44"/>
+          <w:i w:val="0"/>
+          <w:iCs w:val="0"/>
+        </w:rPr>
+      </w:pPr>
+      <w:r>
+        <w:rPr>
+          <w:b/>
+          <w:bCs/>
+          <w:i w:val="0"/>
+          <w:iCs w:val="0"/>
+        </w:rPr>
+        <w:t>Página de</w:t>
+      </w:r>
+      <w:r>
+        <w:rPr>
+          <w:b/>
+          <w:bCs/>
+          <w:i w:val="0"/>
+          <w:iCs w:val="0"/>
+        </w:rPr>
+        <w:t xml:space="preserve"> reportes </w:t>
+      </w:r>
+      <w:r>
+        <w:rPr>
+          <w:b/>
+          <w:bCs/>
+          <w:i w:val="0"/>
+          <w:iCs w:val="0"/>
+        </w:rPr>
+        <w:t xml:space="preserve">para </w:t>
+      </w:r>
+      <w:r>
+        <w:rPr>
+          <w:b/>
+          <w:bCs/>
+          <w:i w:val="0"/>
+          <w:iCs w:val="0"/>
+        </w:rPr>
+        <w:t>todos los usuarios.</w:t>
+      </w:r>
     </w:p>
     <w:p/>
     <w:p>
-      <w:pPr>
-        <w:jc w:val="center"/>
-      </w:pPr>
       <w:r>
         <w:rPr>
           <w:noProof/>
         </w:rPr>
         <w:drawing>
-          <wp:inline distT="0" distB="0" distL="0" distR="0" wp14:anchorId="7EAC3C80" wp14:editId="76D508C2">
-            <wp:extent cx="4029075" cy="3750962"/>
-            <wp:effectExtent l="0" t="0" r="0" b="1905"/>
-            <wp:docPr id="38" name="Imagen 38"/>
+          <wp:inline distT="0" distB="0" distL="0" distR="0" wp14:anchorId="7E59CC6B" wp14:editId="7E70A93E">
+            <wp:extent cx="5400040" cy="2470150"/>
+            <wp:effectExtent l="0" t="0" r="0" b="6350"/>
+            <wp:docPr id="45" name="Imagen 45"/>
             <wp:cNvGraphicFramePr>
               <a:graphicFrameLocks xmlns:a="http://schemas.openxmlformats.org/drawingml/2006/main" noChangeAspect="1"/>
             </wp:cNvGraphicFramePr>
@@ -9692,7 +9545,7 @@
                   <pic:spPr>
                     <a:xfrm>
                       <a:off x="0" y="0"/>
-                      <a:ext cx="4040632" cy="3761721"/>
+                      <a:ext cx="5400040" cy="2470150"/>
                     </a:xfrm>
                     <a:prstGeom prst="rect">
                       <a:avLst/>
@@ -9705,18 +9558,16 @@
         </w:drawing>
       </w:r>
     </w:p>
-    <w:p>
-      <w:pPr>
-        <w:pStyle w:val="Ttulo3"/>
-        <w:rPr>
-          <w:b/>
-          <w:bCs/>
-        </w:rPr>
-      </w:pPr>
-    </w:p>
-    <w:p>
-      <w:pPr>
-        <w:pStyle w:val="Ttulo3"/>
+    <w:p/>
+    <w:p/>
+    <w:p/>
+    <w:p/>
+    <w:p/>
+    <w:p/>
+    <w:p/>
+    <w:p>
+      <w:pPr>
+        <w:pStyle w:val="Ttulo4"/>
         <w:numPr>
           <w:ilvl w:val="0"/>
           <w:numId w:val="6"/>
@@ -9724,36 +9575,59 @@
         <w:rPr>
           <w:b/>
           <w:bCs/>
-        </w:rPr>
-      </w:pPr>
-      <w:bookmarkStart w:id="45" w:name="_Toc66462252"/>
-      <w:r>
-        <w:rPr>
-          <w:b/>
-          <w:bCs/>
-        </w:rPr>
-        <w:t>Registro de categorías</w:t>
-      </w:r>
-      <w:bookmarkEnd w:id="45"/>
+          <w:i w:val="0"/>
+          <w:iCs w:val="0"/>
+        </w:rPr>
+      </w:pPr>
+      <w:r>
+        <w:rPr>
+          <w:b/>
+          <w:bCs/>
+          <w:i w:val="0"/>
+          <w:iCs w:val="0"/>
+        </w:rPr>
+        <w:lastRenderedPageBreak/>
+        <w:t>Página de</w:t>
+      </w:r>
+      <w:r>
+        <w:rPr>
+          <w:b/>
+          <w:bCs/>
+          <w:i w:val="0"/>
+          <w:iCs w:val="0"/>
+        </w:rPr>
+        <w:t xml:space="preserve"> ayuda </w:t>
+      </w:r>
+      <w:r>
+        <w:rPr>
+          <w:b/>
+          <w:bCs/>
+          <w:i w:val="0"/>
+          <w:iCs w:val="0"/>
+        </w:rPr>
+        <w:t xml:space="preserve">para </w:t>
+      </w:r>
+      <w:r>
+        <w:rPr>
+          <w:b/>
+          <w:bCs/>
+          <w:i w:val="0"/>
+          <w:iCs w:val="0"/>
+        </w:rPr>
+        <w:t>todos los usuarios.</w:t>
+      </w:r>
     </w:p>
     <w:p/>
     <w:p>
-      <w:pPr>
-        <w:jc w:val="center"/>
-        <w:rPr>
-          <w:b/>
-          <w:bCs/>
-        </w:rPr>
-      </w:pPr>
       <w:r>
         <w:rPr>
           <w:noProof/>
         </w:rPr>
         <w:drawing>
-          <wp:inline distT="0" distB="0" distL="0" distR="0" wp14:anchorId="08746A3E" wp14:editId="6CDD4ED1">
-            <wp:extent cx="4953000" cy="2237703"/>
+          <wp:inline distT="0" distB="0" distL="0" distR="0" wp14:anchorId="52D718ED" wp14:editId="5E11FB37">
+            <wp:extent cx="5400040" cy="2464435"/>
             <wp:effectExtent l="0" t="0" r="0" b="0"/>
-            <wp:docPr id="39" name="Imagen 39"/>
+            <wp:docPr id="46" name="Imagen 46"/>
             <wp:cNvGraphicFramePr>
               <a:graphicFrameLocks xmlns:a="http://schemas.openxmlformats.org/drawingml/2006/main" noChangeAspect="1"/>
             </wp:cNvGraphicFramePr>
@@ -9773,7 +9647,7 @@
                   <pic:spPr>
                     <a:xfrm>
                       <a:off x="0" y="0"/>
-                      <a:ext cx="4966490" cy="2243798"/>
+                      <a:ext cx="5400040" cy="2464435"/>
                     </a:xfrm>
                     <a:prstGeom prst="rect">
                       <a:avLst/>
@@ -9786,18 +9660,12 @@
         </w:drawing>
       </w:r>
     </w:p>
-    <w:p>
-      <w:pPr>
-        <w:jc w:val="center"/>
-        <w:rPr>
-          <w:b/>
-          <w:bCs/>
-        </w:rPr>
-      </w:pPr>
-    </w:p>
-    <w:p>
-      <w:pPr>
-        <w:pStyle w:val="Ttulo3"/>
+    <w:p/>
+    <w:p/>
+    <w:p/>
+    <w:p>
+      <w:pPr>
+        <w:pStyle w:val="Ttulo4"/>
         <w:numPr>
           <w:ilvl w:val="0"/>
           <w:numId w:val="6"/>
@@ -9805,33 +9673,78 @@
         <w:rPr>
           <w:b/>
           <w:bCs/>
-        </w:rPr>
-      </w:pPr>
-      <w:bookmarkStart w:id="46" w:name="_Toc66462253"/>
-      <w:r>
-        <w:rPr>
-          <w:b/>
-          <w:bCs/>
-        </w:rPr>
-        <w:lastRenderedPageBreak/>
-        <w:t>Registro de usuarios</w:t>
-      </w:r>
-      <w:bookmarkEnd w:id="46"/>
+          <w:i w:val="0"/>
+          <w:iCs w:val="0"/>
+        </w:rPr>
+      </w:pPr>
+      <w:r>
+        <w:rPr>
+          <w:b/>
+          <w:bCs/>
+          <w:i w:val="0"/>
+          <w:iCs w:val="0"/>
+        </w:rPr>
+        <w:t>Página de</w:t>
+      </w:r>
+      <w:r>
+        <w:rPr>
+          <w:b/>
+          <w:bCs/>
+          <w:i w:val="0"/>
+          <w:iCs w:val="0"/>
+        </w:rPr>
+        <w:t xml:space="preserve"> contacto </w:t>
+      </w:r>
+      <w:r>
+        <w:rPr>
+          <w:b/>
+          <w:bCs/>
+          <w:i w:val="0"/>
+          <w:iCs w:val="0"/>
+        </w:rPr>
+        <w:t>para</w:t>
+      </w:r>
+      <w:r>
+        <w:rPr>
+          <w:b/>
+          <w:bCs/>
+          <w:i w:val="0"/>
+          <w:iCs w:val="0"/>
+        </w:rPr>
+        <w:t xml:space="preserve"> comentarios de usuario Administrador, </w:t>
+      </w:r>
+      <w:proofErr w:type="spellStart"/>
+      <w:r>
+        <w:rPr>
+          <w:b/>
+          <w:bCs/>
+          <w:i w:val="0"/>
+          <w:iCs w:val="0"/>
+        </w:rPr>
+        <w:t>MonitorETI</w:t>
+      </w:r>
+      <w:proofErr w:type="spellEnd"/>
+      <w:r>
+        <w:rPr>
+          <w:b/>
+          <w:bCs/>
+          <w:i w:val="0"/>
+          <w:iCs w:val="0"/>
+        </w:rPr>
+        <w:t xml:space="preserve"> y Proveedor.</w:t>
+      </w:r>
     </w:p>
     <w:p/>
     <w:p>
-      <w:pPr>
-        <w:jc w:val="center"/>
-      </w:pPr>
       <w:r>
         <w:rPr>
           <w:noProof/>
         </w:rPr>
         <w:drawing>
-          <wp:inline distT="0" distB="0" distL="0" distR="0" wp14:anchorId="083352B4" wp14:editId="1295B764">
-            <wp:extent cx="5162550" cy="3490671"/>
-            <wp:effectExtent l="0" t="0" r="0" b="0"/>
-            <wp:docPr id="40" name="Imagen 40"/>
+          <wp:inline distT="0" distB="0" distL="0" distR="0" wp14:anchorId="6F193D16" wp14:editId="02531E4A">
+            <wp:extent cx="5400040" cy="2452370"/>
+            <wp:effectExtent l="0" t="0" r="0" b="5080"/>
+            <wp:docPr id="47" name="Imagen 47"/>
             <wp:cNvGraphicFramePr>
               <a:graphicFrameLocks xmlns:a="http://schemas.openxmlformats.org/drawingml/2006/main" noChangeAspect="1"/>
             </wp:cNvGraphicFramePr>
@@ -9851,7 +9764,7 @@
                   <pic:spPr>
                     <a:xfrm>
                       <a:off x="0" y="0"/>
-                      <a:ext cx="5169047" cy="3495064"/>
+                      <a:ext cx="5400040" cy="2452370"/>
                     </a:xfrm>
                     <a:prstGeom prst="rect">
                       <a:avLst/>
@@ -9864,10 +9777,165 @@
         </w:drawing>
       </w:r>
     </w:p>
+    <w:p/>
+    <w:p/>
+    <w:p/>
+    <w:p/>
+    <w:p/>
+    <w:p/>
+    <w:p>
+      <w:pPr>
+        <w:pStyle w:val="Ttulo2"/>
+        <w:numPr>
+          <w:ilvl w:val="1"/>
+          <w:numId w:val="1"/>
+        </w:numPr>
+        <w:rPr>
+          <w:b/>
+          <w:bCs/>
+          <w:sz w:val="28"/>
+          <w:szCs w:val="28"/>
+        </w:rPr>
+      </w:pPr>
+      <w:r>
+        <w:rPr>
+          <w:b/>
+          <w:bCs/>
+          <w:sz w:val="28"/>
+          <w:szCs w:val="28"/>
+        </w:rPr>
+        <w:lastRenderedPageBreak/>
+        <w:t xml:space="preserve"> </w:t>
+      </w:r>
+      <w:bookmarkStart w:id="43" w:name="_Toc66462250"/>
+      <w:r>
+        <w:rPr>
+          <w:b/>
+          <w:bCs/>
+          <w:sz w:val="28"/>
+          <w:szCs w:val="28"/>
+        </w:rPr>
+        <w:t>Ventanas modales</w:t>
+      </w:r>
+      <w:bookmarkEnd w:id="43"/>
+      <w:r>
+        <w:rPr>
+          <w:b/>
+          <w:bCs/>
+          <w:sz w:val="28"/>
+          <w:szCs w:val="28"/>
+        </w:rPr>
+        <w:t xml:space="preserve"> </w:t>
+      </w:r>
+    </w:p>
+    <w:p/>
+    <w:p>
+      <w:pPr>
+        <w:jc w:val="both"/>
+      </w:pPr>
+      <w:r>
+        <w:t xml:space="preserve">Una ventana modal es un recuadro que aparece sobre la página, bloqueando todas las funciones para concentrar el foco en una acción particular. Esta es su característica diferenciadora, </w:t>
+      </w:r>
+      <w:r>
+        <w:t xml:space="preserve">ya que </w:t>
+      </w:r>
+      <w:r>
+        <w:t>piden al usuario a realizar una acción.</w:t>
+      </w:r>
+    </w:p>
+    <w:p>
+      <w:pPr>
+        <w:jc w:val="both"/>
+      </w:pPr>
+      <w:r>
+        <w:t xml:space="preserve">En el contexto de </w:t>
+      </w:r>
+      <w:r>
+        <w:rPr>
+          <w:b/>
+          <w:bCs/>
+          <w:i/>
+          <w:iCs/>
+        </w:rPr>
+        <w:t>HELPDESKJEE</w:t>
+      </w:r>
+      <w:r>
+        <w:rPr>
+          <w:b/>
+          <w:bCs/>
+          <w:i/>
+          <w:iCs/>
+        </w:rPr>
+        <w:t>:</w:t>
+      </w:r>
+    </w:p>
+    <w:p>
+      <w:pPr>
+        <w:pStyle w:val="Ttulo3"/>
+        <w:numPr>
+          <w:ilvl w:val="0"/>
+          <w:numId w:val="6"/>
+        </w:numPr>
+        <w:rPr>
+          <w:b/>
+          <w:bCs/>
+        </w:rPr>
+      </w:pPr>
+      <w:bookmarkStart w:id="44" w:name="_Toc66462251"/>
+      <w:r>
+        <w:rPr>
+          <w:b/>
+          <w:bCs/>
+        </w:rPr>
+        <w:t>Registro de tickets</w:t>
+      </w:r>
+      <w:bookmarkEnd w:id="44"/>
+    </w:p>
+    <w:p/>
     <w:p>
       <w:pPr>
         <w:jc w:val="center"/>
       </w:pPr>
+      <w:r>
+        <w:rPr>
+          <w:noProof/>
+        </w:rPr>
+        <w:drawing>
+          <wp:inline distT="0" distB="0" distL="0" distR="0" wp14:anchorId="282D4E71" wp14:editId="6D271F43">
+            <wp:extent cx="5020376" cy="5277587"/>
+            <wp:effectExtent l="0" t="0" r="8890" b="0"/>
+            <wp:docPr id="48" name="Imagen 48"/>
+            <wp:cNvGraphicFramePr>
+              <a:graphicFrameLocks xmlns:a="http://schemas.openxmlformats.org/drawingml/2006/main" noChangeAspect="1"/>
+            </wp:cNvGraphicFramePr>
+            <a:graphic xmlns:a="http://schemas.openxmlformats.org/drawingml/2006/main">
+              <a:graphicData uri="http://schemas.openxmlformats.org/drawingml/2006/picture">
+                <pic:pic xmlns:pic="http://schemas.openxmlformats.org/drawingml/2006/picture">
+                  <pic:nvPicPr>
+                    <pic:cNvPr id="1" name=""/>
+                    <pic:cNvPicPr/>
+                  </pic:nvPicPr>
+                  <pic:blipFill>
+                    <a:blip r:embed="rId41"/>
+                    <a:stretch>
+                      <a:fillRect/>
+                    </a:stretch>
+                  </pic:blipFill>
+                  <pic:spPr>
+                    <a:xfrm>
+                      <a:off x="0" y="0"/>
+                      <a:ext cx="5020376" cy="5277587"/>
+                    </a:xfrm>
+                    <a:prstGeom prst="rect">
+                      <a:avLst/>
+                    </a:prstGeom>
+                  </pic:spPr>
+                </pic:pic>
+              </a:graphicData>
+            </a:graphic>
+          </wp:inline>
+        </w:drawing>
+      </w:r>
     </w:p>
     <w:p>
       <w:pPr>
@@ -9896,18 +9964,155 @@
     </w:p>
     <w:p>
       <w:pPr>
+        <w:pStyle w:val="Ttulo3"/>
+        <w:numPr>
+          <w:ilvl w:val="0"/>
+          <w:numId w:val="6"/>
+        </w:numPr>
+        <w:rPr>
+          <w:b/>
+          <w:bCs/>
+        </w:rPr>
+      </w:pPr>
+      <w:bookmarkStart w:id="45" w:name="_Toc66462252"/>
+      <w:r>
+        <w:rPr>
+          <w:b/>
+          <w:bCs/>
+        </w:rPr>
+        <w:lastRenderedPageBreak/>
+        <w:t>Registro de categorías</w:t>
+      </w:r>
+      <w:bookmarkEnd w:id="45"/>
+    </w:p>
+    <w:p/>
+    <w:p>
+      <w:pPr>
         <w:jc w:val="center"/>
-      </w:pPr>
+        <w:rPr>
+          <w:b/>
+          <w:bCs/>
+        </w:rPr>
+      </w:pPr>
+      <w:r>
+        <w:rPr>
+          <w:b/>
+          <w:bCs/>
+          <w:noProof/>
+        </w:rPr>
+        <w:drawing>
+          <wp:inline distT="0" distB="0" distL="0" distR="0" wp14:anchorId="770B5561" wp14:editId="08D770BD">
+            <wp:extent cx="4991797" cy="2067213"/>
+            <wp:effectExtent l="0" t="0" r="0" b="9525"/>
+            <wp:docPr id="49" name="Imagen 49"/>
+            <wp:cNvGraphicFramePr>
+              <a:graphicFrameLocks xmlns:a="http://schemas.openxmlformats.org/drawingml/2006/main" noChangeAspect="1"/>
+            </wp:cNvGraphicFramePr>
+            <a:graphic xmlns:a="http://schemas.openxmlformats.org/drawingml/2006/main">
+              <a:graphicData uri="http://schemas.openxmlformats.org/drawingml/2006/picture">
+                <pic:pic xmlns:pic="http://schemas.openxmlformats.org/drawingml/2006/picture">
+                  <pic:nvPicPr>
+                    <pic:cNvPr id="1" name=""/>
+                    <pic:cNvPicPr/>
+                  </pic:nvPicPr>
+                  <pic:blipFill>
+                    <a:blip r:embed="rId42"/>
+                    <a:stretch>
+                      <a:fillRect/>
+                    </a:stretch>
+                  </pic:blipFill>
+                  <pic:spPr>
+                    <a:xfrm>
+                      <a:off x="0" y="0"/>
+                      <a:ext cx="4991797" cy="2067213"/>
+                    </a:xfrm>
+                    <a:prstGeom prst="rect">
+                      <a:avLst/>
+                    </a:prstGeom>
+                  </pic:spPr>
+                </pic:pic>
+              </a:graphicData>
+            </a:graphic>
+          </wp:inline>
+        </w:drawing>
+      </w:r>
     </w:p>
     <w:p>
       <w:pPr>
         <w:jc w:val="center"/>
-      </w:pPr>
-    </w:p>
+        <w:rPr>
+          <w:b/>
+          <w:bCs/>
+        </w:rPr>
+      </w:pPr>
+    </w:p>
+    <w:p>
+      <w:pPr>
+        <w:pStyle w:val="Ttulo3"/>
+        <w:numPr>
+          <w:ilvl w:val="0"/>
+          <w:numId w:val="6"/>
+        </w:numPr>
+        <w:rPr>
+          <w:b/>
+          <w:bCs/>
+        </w:rPr>
+      </w:pPr>
+      <w:bookmarkStart w:id="46" w:name="_Toc66462253"/>
+      <w:r>
+        <w:rPr>
+          <w:b/>
+          <w:bCs/>
+        </w:rPr>
+        <w:t>Registro de usuarios</w:t>
+      </w:r>
+      <w:bookmarkEnd w:id="46"/>
+    </w:p>
+    <w:p/>
     <w:p>
       <w:pPr>
         <w:jc w:val="center"/>
       </w:pPr>
+      <w:r>
+        <w:rPr>
+          <w:noProof/>
+        </w:rPr>
+        <w:drawing>
+          <wp:inline distT="0" distB="0" distL="0" distR="0" wp14:anchorId="71D4372C" wp14:editId="75559056">
+            <wp:extent cx="5076825" cy="3790950"/>
+            <wp:effectExtent l="0" t="0" r="9525" b="0"/>
+            <wp:docPr id="50" name="Imagen 50"/>
+            <wp:cNvGraphicFramePr>
+              <a:graphicFrameLocks xmlns:a="http://schemas.openxmlformats.org/drawingml/2006/main" noChangeAspect="1"/>
+            </wp:cNvGraphicFramePr>
+            <a:graphic xmlns:a="http://schemas.openxmlformats.org/drawingml/2006/main">
+              <a:graphicData uri="http://schemas.openxmlformats.org/drawingml/2006/picture">
+                <pic:pic xmlns:pic="http://schemas.openxmlformats.org/drawingml/2006/picture">
+                  <pic:nvPicPr>
+                    <pic:cNvPr id="1" name=""/>
+                    <pic:cNvPicPr/>
+                  </pic:nvPicPr>
+                  <pic:blipFill>
+                    <a:blip r:embed="rId43"/>
+                    <a:stretch>
+                      <a:fillRect/>
+                    </a:stretch>
+                  </pic:blipFill>
+                  <pic:spPr>
+                    <a:xfrm>
+                      <a:off x="0" y="0"/>
+                      <a:ext cx="5076825" cy="3790950"/>
+                    </a:xfrm>
+                    <a:prstGeom prst="rect">
+                      <a:avLst/>
+                    </a:prstGeom>
+                  </pic:spPr>
+                </pic:pic>
+              </a:graphicData>
+            </a:graphic>
+          </wp:inline>
+        </w:drawing>
+      </w:r>
     </w:p>
     <w:p>
       <w:pPr>
@@ -9934,16 +10139,7 @@
         <w:jc w:val="center"/>
       </w:pPr>
     </w:p>
-    <w:p>
-      <w:pPr>
-        <w:jc w:val="center"/>
-      </w:pPr>
-    </w:p>
-    <w:p>
-      <w:pPr>
-        <w:jc w:val="center"/>
-      </w:pPr>
-    </w:p>
+    <w:p/>
     <w:p>
       <w:pPr>
         <w:pStyle w:val="Ttulo1"/>
@@ -12500,13 +12696,7 @@
         <w:t>T</w:t>
       </w:r>
       <w:r>
-        <w:t xml:space="preserve">icket es la tabla principal donde se almacenan los tickets con sus respectivas </w:t>
-      </w:r>
-      <w:r>
-        <w:t>características</w:t>
-      </w:r>
-      <w:r>
-        <w:t>.</w:t>
+        <w:t>icket es la tabla principal donde se almacenan los tickets con sus respectivas características.</w:t>
       </w:r>
       <w:r>
         <w:t xml:space="preserve"> </w:t>
@@ -12518,19 +12708,7 @@
         <w:t xml:space="preserve"> </w:t>
       </w:r>
       <w:r>
-        <w:t xml:space="preserve">partir de los </w:t>
-      </w:r>
-      <w:r>
-        <w:t>múltiples</w:t>
-      </w:r>
-      <w:r>
-        <w:t xml:space="preserve"> campos </w:t>
-      </w:r>
-      <w:r>
-        <w:t>foráneos</w:t>
-      </w:r>
-      <w:r>
-        <w:t xml:space="preserve"> de la tabla ticket es posible crear consultas </w:t>
+        <w:t xml:space="preserve">partir de los múltiples campos foráneos de la tabla ticket es posible crear consultas </w:t>
       </w:r>
       <w:r>
         <w:rPr>
@@ -12540,25 +12718,7 @@
         <w:t>SQL</w:t>
       </w:r>
       <w:r>
-        <w:t xml:space="preserve"> para obtener tickets, </w:t>
-      </w:r>
-      <w:r>
-        <w:t>según</w:t>
-      </w:r>
-      <w:r>
-        <w:t xml:space="preserve"> el status, prioridad, </w:t>
-      </w:r>
-      <w:r>
-        <w:t>categoría</w:t>
-      </w:r>
-      <w:r>
-        <w:t xml:space="preserve">, fecha de </w:t>
-      </w:r>
-      <w:r>
-        <w:t>creación</w:t>
-      </w:r>
-      <w:r>
-        <w:t xml:space="preserve"> etc.</w:t>
+        <w:t xml:space="preserve"> para obtener tickets, según el status, prioridad, categoría, fecha de creación etc.</w:t>
       </w:r>
     </w:p>
     <w:p/>
@@ -12585,19 +12745,7 @@
     <w:p/>
     <w:p>
       <w:r>
-        <w:t xml:space="preserve">La tabla </w:t>
-      </w:r>
-      <w:r>
-        <w:t>S</w:t>
-      </w:r>
-      <w:r>
-        <w:t>tatus sirve para manejar los estados de un ticket, por ejemplo: Pendiente, en desarrollo, finalizado.</w:t>
-      </w:r>
-      <w:r>
-        <w:t xml:space="preserve"> </w:t>
-      </w:r>
-      <w:r>
-        <w:t xml:space="preserve">En la tabla ticket existe un campo llamado </w:t>
+        <w:t xml:space="preserve">La tabla Status sirve para manejar los estados de un ticket, por ejemplo: Pendiente, en desarrollo, finalizado. En la tabla ticket existe un campo llamado </w:t>
       </w:r>
       <w:proofErr w:type="spellStart"/>
       <w:r>
@@ -12960,26 +13108,11 @@
       </w:r>
       <w:proofErr w:type="spellStart"/>
       <w:r>
-        <w:t>K</w:t>
-      </w:r>
-      <w:r>
-        <w:t>ind</w:t>
+        <w:t>Kind</w:t>
       </w:r>
       <w:proofErr w:type="spellEnd"/>
       <w:r>
-        <w:t xml:space="preserve"> sirve para los tipos de tickets, por ejemplo: Bug, </w:t>
-      </w:r>
-      <w:r>
-        <w:t>Incidencias</w:t>
-      </w:r>
-      <w:r>
-        <w:t>, Errores y poder diferenciar unos de otros.</w:t>
-      </w:r>
-      <w:r>
-        <w:t xml:space="preserve"> </w:t>
-      </w:r>
-      <w:r>
-        <w:t xml:space="preserve">En la tabla ticket existe un campo llamado </w:t>
+        <w:t xml:space="preserve"> sirve para los tipos de tickets, por ejemplo: Bug, Incidencias, Errores y poder diferenciar unos de otros. En la tabla ticket existe un campo llamado </w:t>
       </w:r>
       <w:proofErr w:type="spellStart"/>
       <w:r>
@@ -13370,20 +13503,11 @@
       </w:r>
       <w:proofErr w:type="spellStart"/>
       <w:r>
-        <w:t>P</w:t>
-      </w:r>
-      <w:r>
-        <w:t>riority</w:t>
+        <w:t>Priority</w:t>
       </w:r>
       <w:proofErr w:type="spellEnd"/>
       <w:r>
-        <w:t xml:space="preserve"> sirve para manejar las prioridades de los tickets, por ejemplo: alto, medio o bajo.</w:t>
-      </w:r>
-      <w:r>
-        <w:t xml:space="preserve"> </w:t>
-      </w:r>
-      <w:r>
-        <w:t xml:space="preserve">En la tabla ticket existe un campo llamado </w:t>
+        <w:t xml:space="preserve"> sirve para manejar las prioridades de los tickets, por ejemplo: alto, medio o bajo. En la tabla ticket existe un campo llamado </w:t>
       </w:r>
       <w:proofErr w:type="spellStart"/>
       <w:r>
@@ -13791,19 +13915,7 @@
       </w:r>
       <w:proofErr w:type="spellEnd"/>
       <w:r>
-        <w:t xml:space="preserve"> sirve para las categorías de los tickets, es una </w:t>
-      </w:r>
-      <w:r>
-        <w:t>clasificación</w:t>
-      </w:r>
-      <w:r>
-        <w:t xml:space="preserve"> independiente.</w:t>
-      </w:r>
-      <w:r>
-        <w:t xml:space="preserve"> </w:t>
-      </w:r>
-      <w:r>
-        <w:t xml:space="preserve">En la tabla ticket existe un campo llamado </w:t>
+        <w:t xml:space="preserve"> sirve para las categorías de los tickets, es una clasificación independiente. En la tabla ticket existe un campo llamado </w:t>
       </w:r>
       <w:proofErr w:type="spellStart"/>
       <w:r>
@@ -14248,27 +14360,15 @@
         <w:jc w:val="both"/>
       </w:pPr>
       <w:r>
-        <w:t xml:space="preserve">La tabla </w:t>
-      </w:r>
-      <w:r>
-        <w:t>Project sirve para el registro de los Procesos Electorales</w:t>
-      </w:r>
-      <w:r>
-        <w:t xml:space="preserve">, es una clasificación independiente. En la tabla ticket existe un campo llamado </w:t>
+        <w:t xml:space="preserve">La tabla Project sirve para el registro de los Procesos Electorales, es una clasificación independiente. En la tabla ticket existe un campo llamado </w:t>
       </w:r>
       <w:proofErr w:type="spellStart"/>
       <w:r>
-        <w:t>project</w:t>
-      </w:r>
-      <w:r>
-        <w:t>_id</w:t>
+        <w:t>project_id</w:t>
       </w:r>
       <w:proofErr w:type="spellEnd"/>
       <w:r>
-        <w:t xml:space="preserve"> que se relaciona con el id de </w:t>
-      </w:r>
-      <w:r>
-        <w:t xml:space="preserve">un </w:t>
+        <w:t xml:space="preserve"> que se relaciona con el id de un </w:t>
       </w:r>
       <w:proofErr w:type="spellStart"/>
       <w:r>
@@ -14697,6 +14797,16 @@
     </w:p>
     <w:p>
       <w:pPr>
+        <w:jc w:val="both"/>
+      </w:pPr>
+    </w:p>
+    <w:p>
+      <w:pPr>
+        <w:jc w:val="both"/>
+      </w:pPr>
+    </w:p>
+    <w:p>
+      <w:pPr>
         <w:pStyle w:val="Ttulo1"/>
         <w:numPr>
           <w:ilvl w:val="0"/>
@@ -14754,6 +14864,13 @@
         </w:rPr>
         <w:t>del documento</w:t>
       </w:r>
+    </w:p>
+    <w:p>
+      <w:pPr>
+        <w:rPr>
+          <w:lang w:val="es-MX"/>
+        </w:rPr>
+      </w:pPr>
     </w:p>
     <w:p>
       <w:pPr>
@@ -14793,6 +14910,7 @@
               <w:bottom w:val="none" w:sz="0" w:space="0" w:color="auto"/>
               <w:right w:val="none" w:sz="0" w:space="0" w:color="auto"/>
             </w:tcBorders>
+            <w:shd w:val="clear" w:color="auto" w:fill="74B5E4" w:themeFill="accent2" w:themeFillTint="99"/>
           </w:tcPr>
           <w:p>
             <w:pPr>
@@ -14811,6 +14929,7 @@
         <w:tc>
           <w:tcPr>
             <w:tcW w:w="4197" w:type="dxa"/>
+            <w:shd w:val="clear" w:color="auto" w:fill="74B5E4" w:themeFill="accent2" w:themeFillTint="99"/>
           </w:tcPr>
           <w:p>
             <w:pPr>
@@ -14830,6 +14949,7 @@
         <w:tc>
           <w:tcPr>
             <w:tcW w:w="3189" w:type="dxa"/>
+            <w:shd w:val="clear" w:color="auto" w:fill="74B5E4" w:themeFill="accent2" w:themeFillTint="99"/>
           </w:tcPr>
           <w:p>
             <w:pPr>

</xml_diff>